<commit_message>
Add Freehand/Pen tool to Basic Shape Annotation Tools PRD
</commit_message>
<xml_diff>
--- a/PRDs/SnapMock-Basic-Shape-Annotation-Tools-PRD.docx
+++ b/PRDs/SnapMock-Basic-Shape-Annotation-Tools-PRD.docx
@@ -81,7 +81,7 @@
           <w:sz w:val="26"/>
           <w:szCs w:val="26"/>
         </w:rPr>
-        <w:t xml:space="preserve">Line • Arrow • Rectangle • Ellipse • Arc • Polygon</w:t>
+        <w:t xml:space="preserve">Line • Arrow • Rectangle • Ellipse • Arc • Polygon • Freehand / Pen</w:t>
       </w:r>
     </w:p>
     <w:p>
@@ -241,7 +241,7 @@
         <w:spacing w:after="120"/>
       </w:pPr>
       <w:r>
-        <w:t xml:space="preserve">9. Shape Item Data Models</w:t>
+        <w:t xml:space="preserve">9. Freehand / Pen Tool</w:t>
       </w:r>
     </w:p>
     <w:p>
@@ -249,7 +249,7 @@
         <w:spacing w:after="120"/>
       </w:pPr>
       <w:r>
-        <w:t xml:space="preserve">10. Command Definitions</w:t>
+        <w:t xml:space="preserve">10. Shape Item Data Models</w:t>
       </w:r>
     </w:p>
     <w:p>
@@ -257,7 +257,7 @@
         <w:spacing w:after="120"/>
       </w:pPr>
       <w:r>
-        <w:t xml:space="preserve">11. Serialization</w:t>
+        <w:t xml:space="preserve">11. Command Definitions</w:t>
       </w:r>
     </w:p>
     <w:p>
@@ -265,7 +265,15 @@
         <w:spacing w:after="120"/>
       </w:pPr>
       <w:r>
-        <w:t xml:space="preserve">12. Acceptance Criteria</w:t>
+        <w:t xml:space="preserve">12. Serialization</w:t>
+      </w:r>
+    </w:p>
+    <w:p>
+      <w:pPr>
+        <w:spacing w:after="120"/>
+      </w:pPr>
+      <w:r>
+        <w:t xml:space="preserve">13. Acceptance Criteria</w:t>
       </w:r>
     </w:p>
     <w:p>
@@ -294,7 +302,7 @@
         <w:spacing w:after="120"/>
       </w:pPr>
       <w:r>
-        <w:t xml:space="preserve">This document defines the detailed functional requirements for the six basic shape annotation tools in SnapMock: Line, Arrow, Rectangle, Ellipse, Arc, and Polygon. These tools share substantial common behavior (drawing workflow, modifier keys, shared vector properties) so they are covered together in a single PRD. Each tool section specifies only the behavior unique to that tool.</w:t>
+        <w:t xml:space="preserve">This document defines the detailed functional requirements for the seven basic shape and drawing annotation tools in SnapMock: Line, Arrow, Rectangle, Ellipse, Arc, Polygon, and Freehand / Pen. These tools share substantial common behavior (drawing workflow, modifier keys, shared vector properties) so they are covered together in a single PRD. Each tool section specifies only the behavior unique to that tool.</w:t>
       </w:r>
     </w:p>
     <w:p>
@@ -13402,14 +13410,2605 @@
         <w:pStyle w:val="Heading1"/>
       </w:pPr>
       <w:r>
-        <w:t xml:space="preserve">9. Shape Item Data Models</w:t>
-      </w:r>
-    </w:p>
+        <w:t xml:space="preserve">9. Freehand / Pen Tool</w:t>
+      </w:r>
+    </w:p>
+    <w:p>
+      <w:pPr>
+        <w:pStyle w:val="Heading2"/>
+      </w:pPr>
+      <w:r>
+        <w:t xml:space="preserve">9.1 Tool Overview</w:t>
+      </w:r>
+    </w:p>
+    <w:tbl>
+      <w:tblPr>
+        <w:tblW w:type="dxa" w:w="9360"/>
+        <w:tblBorders>
+          <w:top w:val="single" w:color="auto" w:sz="4"/>
+          <w:left w:val="single" w:color="auto" w:sz="4"/>
+          <w:bottom w:val="single" w:color="auto" w:sz="4"/>
+          <w:right w:val="single" w:color="auto" w:sz="4"/>
+          <w:insideH w:val="single" w:color="auto" w:sz="4"/>
+          <w:insideV w:val="single" w:color="auto" w:sz="4"/>
+        </w:tblBorders>
+      </w:tblPr>
+      <w:tblGrid>
+        <w:gridCol w:w="2400"/>
+        <w:gridCol w:w="6960"/>
+      </w:tblGrid>
+      <w:tr>
+        <w:tc>
+          <w:tcPr>
+            <w:tcW w:type="dxa" w:w="2400"/>
+            <w:tcBorders>
+              <w:top w:val="single" w:color="CCCCCC" w:sz="1"/>
+              <w:left w:val="single" w:color="CCCCCC" w:sz="1"/>
+              <w:bottom w:val="single" w:color="CCCCCC" w:sz="1"/>
+              <w:right w:val="single" w:color="CCCCCC" w:sz="1"/>
+            </w:tcBorders>
+            <w:shd w:fill="2B579A" w:val="clear"/>
+            <w:tcMar>
+              <w:top w:type="dxa" w:w="80"/>
+              <w:left w:type="dxa" w:w="120"/>
+              <w:bottom w:type="dxa" w:w="80"/>
+              <w:right w:type="dxa" w:w="120"/>
+            </w:tcMar>
+          </w:tcPr>
+          <w:p>
+            <w:r>
+              <w:rPr>
+                <w:rFonts w:ascii="Arial" w:cs="Arial" w:eastAsia="Arial" w:hAnsi="Arial"/>
+                <w:b/>
+                <w:bCs/>
+                <w:color w:val="FFFFFF"/>
+              </w:rPr>
+              <w:t xml:space="preserve">Property</w:t>
+            </w:r>
+          </w:p>
+        </w:tc>
+        <w:tc>
+          <w:tcPr>
+            <w:tcW w:type="dxa" w:w="6960"/>
+            <w:tcBorders>
+              <w:top w:val="single" w:color="CCCCCC" w:sz="1"/>
+              <w:left w:val="single" w:color="CCCCCC" w:sz="1"/>
+              <w:bottom w:val="single" w:color="CCCCCC" w:sz="1"/>
+              <w:right w:val="single" w:color="CCCCCC" w:sz="1"/>
+            </w:tcBorders>
+            <w:shd w:fill="2B579A" w:val="clear"/>
+            <w:tcMar>
+              <w:top w:type="dxa" w:w="80"/>
+              <w:left w:type="dxa" w:w="120"/>
+              <w:bottom w:type="dxa" w:w="80"/>
+              <w:right w:type="dxa" w:w="120"/>
+            </w:tcMar>
+          </w:tcPr>
+          <w:p>
+            <w:r>
+              <w:rPr>
+                <w:rFonts w:ascii="Arial" w:cs="Arial" w:eastAsia="Arial" w:hAnsi="Arial"/>
+                <w:b/>
+                <w:bCs/>
+                <w:color w:val="FFFFFF"/>
+              </w:rPr>
+              <w:t xml:space="preserve">Value</w:t>
+            </w:r>
+          </w:p>
+        </w:tc>
+      </w:tr>
+      <w:tr>
+        <w:tc>
+          <w:tcPr>
+            <w:tcW w:type="dxa" w:w="2400"/>
+            <w:tcBorders>
+              <w:top w:val="single" w:color="CCCCCC" w:sz="1"/>
+              <w:left w:val="single" w:color="CCCCCC" w:sz="1"/>
+              <w:bottom w:val="single" w:color="CCCCCC" w:sz="1"/>
+              <w:right w:val="single" w:color="CCCCCC" w:sz="1"/>
+            </w:tcBorders>
+            <w:tcMar>
+              <w:top w:type="dxa" w:w="80"/>
+              <w:left w:type="dxa" w:w="120"/>
+              <w:bottom w:type="dxa" w:w="80"/>
+              <w:right w:type="dxa" w:w="120"/>
+            </w:tcMar>
+          </w:tcPr>
+          <w:p>
+            <w:r>
+              <w:rPr>
+                <w:rFonts w:ascii="Arial" w:cs="Arial" w:eastAsia="Arial" w:hAnsi="Arial"/>
+                <w:sz w:val="20"/>
+                <w:szCs w:val="20"/>
+              </w:rPr>
+              <w:t xml:space="preserve">Tool ID</w:t>
+            </w:r>
+          </w:p>
+        </w:tc>
+        <w:tc>
+          <w:tcPr>
+            <w:tcW w:type="dxa" w:w="6960"/>
+            <w:tcBorders>
+              <w:top w:val="single" w:color="CCCCCC" w:sz="1"/>
+              <w:left w:val="single" w:color="CCCCCC" w:sz="1"/>
+              <w:bottom w:val="single" w:color="CCCCCC" w:sz="1"/>
+              <w:right w:val="single" w:color="CCCCCC" w:sz="1"/>
+            </w:tcBorders>
+            <w:tcMar>
+              <w:top w:type="dxa" w:w="80"/>
+              <w:left w:type="dxa" w:w="120"/>
+              <w:bottom w:type="dxa" w:w="80"/>
+              <w:right w:type="dxa" w:w="120"/>
+            </w:tcMar>
+          </w:tcPr>
+          <w:p>
+            <w:r>
+              <w:rPr>
+                <w:rFonts w:ascii="Arial" w:cs="Arial" w:eastAsia="Arial" w:hAnsi="Arial"/>
+                <w:sz w:val="20"/>
+                <w:szCs w:val="20"/>
+              </w:rPr>
+              <w:t xml:space="preserve">freehand</w:t>
+            </w:r>
+          </w:p>
+        </w:tc>
+      </w:tr>
+      <w:tr>
+        <w:tc>
+          <w:tcPr>
+            <w:tcW w:type="dxa" w:w="2400"/>
+            <w:tcBorders>
+              <w:top w:val="single" w:color="CCCCCC" w:sz="1"/>
+              <w:left w:val="single" w:color="CCCCCC" w:sz="1"/>
+              <w:bottom w:val="single" w:color="CCCCCC" w:sz="1"/>
+              <w:right w:val="single" w:color="CCCCCC" w:sz="1"/>
+            </w:tcBorders>
+            <w:tcMar>
+              <w:top w:type="dxa" w:w="80"/>
+              <w:left w:type="dxa" w:w="120"/>
+              <w:bottom w:type="dxa" w:w="80"/>
+              <w:right w:type="dxa" w:w="120"/>
+            </w:tcMar>
+          </w:tcPr>
+          <w:p>
+            <w:r>
+              <w:rPr>
+                <w:rFonts w:ascii="Arial" w:cs="Arial" w:eastAsia="Arial" w:hAnsi="Arial"/>
+                <w:sz w:val="20"/>
+                <w:szCs w:val="20"/>
+              </w:rPr>
+              <w:t xml:space="preserve">Display Name</w:t>
+            </w:r>
+          </w:p>
+        </w:tc>
+        <w:tc>
+          <w:tcPr>
+            <w:tcW w:type="dxa" w:w="6960"/>
+            <w:tcBorders>
+              <w:top w:val="single" w:color="CCCCCC" w:sz="1"/>
+              <w:left w:val="single" w:color="CCCCCC" w:sz="1"/>
+              <w:bottom w:val="single" w:color="CCCCCC" w:sz="1"/>
+              <w:right w:val="single" w:color="CCCCCC" w:sz="1"/>
+            </w:tcBorders>
+            <w:tcMar>
+              <w:top w:type="dxa" w:w="80"/>
+              <w:left w:type="dxa" w:w="120"/>
+              <w:bottom w:type="dxa" w:w="80"/>
+              <w:right w:type="dxa" w:w="120"/>
+            </w:tcMar>
+          </w:tcPr>
+          <w:p>
+            <w:r>
+              <w:rPr>
+                <w:rFonts w:ascii="Arial" w:cs="Arial" w:eastAsia="Arial" w:hAnsi="Arial"/>
+                <w:sz w:val="20"/>
+                <w:szCs w:val="20"/>
+              </w:rPr>
+              <w:t xml:space="preserve">Freehand / Pen</w:t>
+            </w:r>
+          </w:p>
+        </w:tc>
+      </w:tr>
+      <w:tr>
+        <w:tc>
+          <w:tcPr>
+            <w:tcW w:type="dxa" w:w="2400"/>
+            <w:tcBorders>
+              <w:top w:val="single" w:color="CCCCCC" w:sz="1"/>
+              <w:left w:val="single" w:color="CCCCCC" w:sz="1"/>
+              <w:bottom w:val="single" w:color="CCCCCC" w:sz="1"/>
+              <w:right w:val="single" w:color="CCCCCC" w:sz="1"/>
+            </w:tcBorders>
+            <w:tcMar>
+              <w:top w:type="dxa" w:w="80"/>
+              <w:left w:type="dxa" w:w="120"/>
+              <w:bottom w:type="dxa" w:w="80"/>
+              <w:right w:type="dxa" w:w="120"/>
+            </w:tcMar>
+          </w:tcPr>
+          <w:p>
+            <w:r>
+              <w:rPr>
+                <w:rFonts w:ascii="Arial" w:cs="Arial" w:eastAsia="Arial" w:hAnsi="Arial"/>
+                <w:sz w:val="20"/>
+                <w:szCs w:val="20"/>
+              </w:rPr>
+              <w:t xml:space="preserve">Keyboard Shortcut</w:t>
+            </w:r>
+          </w:p>
+        </w:tc>
+        <w:tc>
+          <w:tcPr>
+            <w:tcW w:type="dxa" w:w="6960"/>
+            <w:tcBorders>
+              <w:top w:val="single" w:color="CCCCCC" w:sz="1"/>
+              <w:left w:val="single" w:color="CCCCCC" w:sz="1"/>
+              <w:bottom w:val="single" w:color="CCCCCC" w:sz="1"/>
+              <w:right w:val="single" w:color="CCCCCC" w:sz="1"/>
+            </w:tcBorders>
+            <w:tcMar>
+              <w:top w:type="dxa" w:w="80"/>
+              <w:left w:type="dxa" w:w="120"/>
+              <w:bottom w:type="dxa" w:w="80"/>
+              <w:right w:type="dxa" w:w="120"/>
+            </w:tcMar>
+          </w:tcPr>
+          <w:p>
+            <w:r>
+              <w:rPr>
+                <w:rFonts w:ascii="Arial" w:cs="Arial" w:eastAsia="Arial" w:hAnsi="Arial"/>
+                <w:sz w:val="20"/>
+                <w:szCs w:val="20"/>
+              </w:rPr>
+              <w:t xml:space="preserve">P</w:t>
+            </w:r>
+          </w:p>
+        </w:tc>
+      </w:tr>
+      <w:tr>
+        <w:tc>
+          <w:tcPr>
+            <w:tcW w:type="dxa" w:w="2400"/>
+            <w:tcBorders>
+              <w:top w:val="single" w:color="CCCCCC" w:sz="1"/>
+              <w:left w:val="single" w:color="CCCCCC" w:sz="1"/>
+              <w:bottom w:val="single" w:color="CCCCCC" w:sz="1"/>
+              <w:right w:val="single" w:color="CCCCCC" w:sz="1"/>
+            </w:tcBorders>
+            <w:tcMar>
+              <w:top w:type="dxa" w:w="80"/>
+              <w:left w:type="dxa" w:w="120"/>
+              <w:bottom w:type="dxa" w:w="80"/>
+              <w:right w:type="dxa" w:w="120"/>
+            </w:tcMar>
+          </w:tcPr>
+          <w:p>
+            <w:r>
+              <w:rPr>
+                <w:rFonts w:ascii="Arial" w:cs="Arial" w:eastAsia="Arial" w:hAnsi="Arial"/>
+                <w:sz w:val="20"/>
+                <w:szCs w:val="20"/>
+              </w:rPr>
+              <w:t xml:space="preserve">Default Cursor</w:t>
+            </w:r>
+          </w:p>
+        </w:tc>
+        <w:tc>
+          <w:tcPr>
+            <w:tcW w:type="dxa" w:w="6960"/>
+            <w:tcBorders>
+              <w:top w:val="single" w:color="CCCCCC" w:sz="1"/>
+              <w:left w:val="single" w:color="CCCCCC" w:sz="1"/>
+              <w:bottom w:val="single" w:color="CCCCCC" w:sz="1"/>
+              <w:right w:val="single" w:color="CCCCCC" w:sz="1"/>
+            </w:tcBorders>
+            <w:tcMar>
+              <w:top w:type="dxa" w:w="80"/>
+              <w:left w:type="dxa" w:w="120"/>
+              <w:bottom w:type="dxa" w:w="80"/>
+              <w:right w:type="dxa" w:w="120"/>
+            </w:tcMar>
+          </w:tcPr>
+          <w:p>
+            <w:r>
+              <w:rPr>
+                <w:rFonts w:ascii="Arial" w:cs="Arial" w:eastAsia="Arial" w:hAnsi="Arial"/>
+                <w:sz w:val="20"/>
+                <w:szCs w:val="20"/>
+              </w:rPr>
+              <w:t xml:space="preserve">Crosshair (small dot variant)</w:t>
+            </w:r>
+          </w:p>
+        </w:tc>
+      </w:tr>
+      <w:tr>
+        <w:tc>
+          <w:tcPr>
+            <w:tcW w:type="dxa" w:w="2400"/>
+            <w:tcBorders>
+              <w:top w:val="single" w:color="CCCCCC" w:sz="1"/>
+              <w:left w:val="single" w:color="CCCCCC" w:sz="1"/>
+              <w:bottom w:val="single" w:color="CCCCCC" w:sz="1"/>
+              <w:right w:val="single" w:color="CCCCCC" w:sz="1"/>
+            </w:tcBorders>
+            <w:tcMar>
+              <w:top w:type="dxa" w:w="80"/>
+              <w:left w:type="dxa" w:w="120"/>
+              <w:bottom w:type="dxa" w:w="80"/>
+              <w:right w:type="dxa" w:w="120"/>
+            </w:tcMar>
+          </w:tcPr>
+          <w:p>
+            <w:r>
+              <w:rPr>
+                <w:rFonts w:ascii="Arial" w:cs="Arial" w:eastAsia="Arial" w:hAnsi="Arial"/>
+                <w:sz w:val="20"/>
+                <w:szCs w:val="20"/>
+              </w:rPr>
+              <w:t xml:space="preserve">Category</w:t>
+            </w:r>
+          </w:p>
+        </w:tc>
+        <w:tc>
+          <w:tcPr>
+            <w:tcW w:type="dxa" w:w="6960"/>
+            <w:tcBorders>
+              <w:top w:val="single" w:color="CCCCCC" w:sz="1"/>
+              <w:left w:val="single" w:color="CCCCCC" w:sz="1"/>
+              <w:bottom w:val="single" w:color="CCCCCC" w:sz="1"/>
+              <w:right w:val="single" w:color="CCCCCC" w:sz="1"/>
+            </w:tcBorders>
+            <w:tcMar>
+              <w:top w:type="dxa" w:w="80"/>
+              <w:left w:type="dxa" w:w="120"/>
+              <w:bottom w:type="dxa" w:w="80"/>
+              <w:right w:type="dxa" w:w="120"/>
+            </w:tcMar>
+          </w:tcPr>
+          <w:p>
+            <w:r>
+              <w:rPr>
+                <w:rFonts w:ascii="Arial" w:cs="Arial" w:eastAsia="Arial" w:hAnsi="Arial"/>
+                <w:sz w:val="20"/>
+                <w:szCs w:val="20"/>
+              </w:rPr>
+              <w:t xml:space="preserve">Annotation</w:t>
+            </w:r>
+          </w:p>
+        </w:tc>
+      </w:tr>
+      <w:tr>
+        <w:tc>
+          <w:tcPr>
+            <w:tcW w:type="dxa" w:w="2400"/>
+            <w:tcBorders>
+              <w:top w:val="single" w:color="CCCCCC" w:sz="1"/>
+              <w:left w:val="single" w:color="CCCCCC" w:sz="1"/>
+              <w:bottom w:val="single" w:color="CCCCCC" w:sz="1"/>
+              <w:right w:val="single" w:color="CCCCCC" w:sz="1"/>
+            </w:tcBorders>
+            <w:tcMar>
+              <w:top w:type="dxa" w:w="80"/>
+              <w:left w:type="dxa" w:w="120"/>
+              <w:bottom w:type="dxa" w:w="80"/>
+              <w:right w:type="dxa" w:w="120"/>
+            </w:tcMar>
+          </w:tcPr>
+          <w:p>
+            <w:r>
+              <w:rPr>
+                <w:rFonts w:ascii="Arial" w:cs="Arial" w:eastAsia="Arial" w:hAnsi="Arial"/>
+                <w:sz w:val="20"/>
+                <w:szCs w:val="20"/>
+              </w:rPr>
+              <w:t xml:space="preserve">Item Class</w:t>
+            </w:r>
+          </w:p>
+        </w:tc>
+        <w:tc>
+          <w:tcPr>
+            <w:tcW w:type="dxa" w:w="6960"/>
+            <w:tcBorders>
+              <w:top w:val="single" w:color="CCCCCC" w:sz="1"/>
+              <w:left w:val="single" w:color="CCCCCC" w:sz="1"/>
+              <w:bottom w:val="single" w:color="CCCCCC" w:sz="1"/>
+              <w:right w:val="single" w:color="CCCCCC" w:sz="1"/>
+            </w:tcBorders>
+            <w:tcMar>
+              <w:top w:type="dxa" w:w="80"/>
+              <w:left w:type="dxa" w:w="120"/>
+              <w:bottom w:type="dxa" w:w="80"/>
+              <w:right w:type="dxa" w:w="120"/>
+            </w:tcMar>
+          </w:tcPr>
+          <w:p>
+            <w:r>
+              <w:rPr>
+                <w:rFonts w:ascii="Arial" w:cs="Arial" w:eastAsia="Arial" w:hAnsi="Arial"/>
+                <w:sz w:val="20"/>
+                <w:szCs w:val="20"/>
+              </w:rPr>
+              <w:t xml:space="preserve">FreehandItem (extends VectorItem)</w:t>
+            </w:r>
+          </w:p>
+        </w:tc>
+      </w:tr>
+    </w:tbl>
     <w:p>
       <w:pPr>
         <w:spacing w:after="120"/>
       </w:pPr>
       <w:r>
+        <w:t xml:space="preserve">The Freehand / Pen tool draws smooth, free-form strokes by tracking the mouse path. It is used for hand-drawn annotations, circling areas of interest, underlining text in screenshots, sketching rough outlines, and any annotation that benefits from a natural, hand-drawn appearance.</w:t>
+      </w:r>
+    </w:p>
+    <w:p>
+      <w:pPr>
+        <w:pStyle w:val="Heading2"/>
+      </w:pPr>
+      <w:r>
+        <w:t xml:space="preserve">9.2 Drawing Behavior</w:t>
+      </w:r>
+    </w:p>
+    <w:p>
+      <w:pPr>
+        <w:spacing w:after="120"/>
+      </w:pPr>
+      <w:r>
+        <w:rPr>
+          <w:b/>
+          <w:bCs/>
+        </w:rPr>
+        <w:t xml:space="preserve">Mouse Press:</w:t>
+      </w:r>
+    </w:p>
+    <w:p>
+      <w:pPr>
+        <w:pStyle w:val="ListParagraph"/>
+        <w:numPr>
+          <w:ilvl w:val="0"/>
+          <w:numId w:val="40"/>
+        </w:numPr>
+        <w:spacing w:after="60"/>
+      </w:pPr>
+      <w:r>
+        <w:t xml:space="preserve">Verify the active layer is visible and unlocked. If not, show a status bar warning and ignore.</w:t>
+      </w:r>
+    </w:p>
+    <w:p>
+      <w:pPr>
+        <w:pStyle w:val="ListParagraph"/>
+        <w:numPr>
+          <w:ilvl w:val="0"/>
+          <w:numId w:val="40"/>
+        </w:numPr>
+        <w:spacing w:after="60"/>
+      </w:pPr>
+      <w:r>
+        <w:t xml:space="preserve">Record the press position as the first point in the path.</w:t>
+      </w:r>
+    </w:p>
+    <w:p>
+      <w:pPr>
+        <w:pStyle w:val="ListParagraph"/>
+        <w:numPr>
+          <w:ilvl w:val="0"/>
+          <w:numId w:val="40"/>
+        </w:numPr>
+        <w:spacing w:after="60"/>
+      </w:pPr>
+      <w:r>
+        <w:t xml:space="preserve">Begin capturing mouse move events to build the stroke path.</w:t>
+      </w:r>
+    </w:p>
+    <w:p>
+      <w:pPr>
+        <w:pStyle w:val="ListParagraph"/>
+        <w:numPr>
+          <w:ilvl w:val="0"/>
+          <w:numId w:val="40"/>
+        </w:numPr>
+        <w:spacing w:after="60"/>
+      </w:pPr>
+      <w:r>
+        <w:t xml:space="preserve">Change cursor to a small filled circle (diameter = stroke_width, colored with stroke_color) to provide a "brush tip" visual.</w:t>
+      </w:r>
+    </w:p>
+    <w:p>
+      <w:pPr>
+        <w:spacing w:after="120"/>
+      </w:pPr>
+      <w:r>
+        <w:rPr>
+          <w:b/>
+          <w:bCs/>
+        </w:rPr>
+        <w:t xml:space="preserve">Mouse Move (Drawing):</w:t>
+      </w:r>
+    </w:p>
+    <w:p>
+      <w:pPr>
+        <w:pStyle w:val="ListParagraph"/>
+        <w:numPr>
+          <w:ilvl w:val="0"/>
+          <w:numId w:val="41"/>
+        </w:numPr>
+        <w:spacing w:after="60"/>
+      </w:pPr>
+      <w:r>
+        <w:t xml:space="preserve">Append the current mouse position to the raw path point list.</w:t>
+      </w:r>
+    </w:p>
+    <w:p>
+      <w:pPr>
+        <w:pStyle w:val="ListParagraph"/>
+        <w:numPr>
+          <w:ilvl w:val="0"/>
+          <w:numId w:val="41"/>
+        </w:numPr>
+        <w:spacing w:after="60"/>
+      </w:pPr>
+      <w:r>
+        <w:t xml:space="preserve">Points are sampled at the mouse event rate (typically 60-120 Hz depending on the platform and input device).</w:t>
+      </w:r>
+    </w:p>
+    <w:p>
+      <w:pPr>
+        <w:pStyle w:val="ListParagraph"/>
+        <w:numPr>
+          <w:ilvl w:val="0"/>
+          <w:numId w:val="41"/>
+        </w:numPr>
+        <w:spacing w:after="60"/>
+      </w:pPr>
+      <w:r>
+        <w:t xml:space="preserve">Render the stroke in real-time from the first point through all recorded points using the current stroke properties.</w:t>
+      </w:r>
+    </w:p>
+    <w:p>
+      <w:pPr>
+        <w:pStyle w:val="ListParagraph"/>
+        <w:numPr>
+          <w:ilvl w:val="0"/>
+          <w:numId w:val="41"/>
+        </w:numPr>
+        <w:spacing w:after="60"/>
+      </w:pPr>
+      <w:r>
+        <w:t xml:space="preserve">The stroke is rendered as a QPainterPath using quadratic Bezier curves between consecutive points (not straight line segments) for inherent smoothness even before post-processing.</w:t>
+      </w:r>
+    </w:p>
+    <w:p>
+      <w:pPr>
+        <w:pStyle w:val="ListParagraph"/>
+        <w:numPr>
+          <w:ilvl w:val="0"/>
+          <w:numId w:val="41"/>
+        </w:numPr>
+        <w:spacing w:after="60"/>
+      </w:pPr>
+      <w:r>
+        <w:t xml:space="preserve">If pressure-sensitive input is detected (tablet/stylus), record pressure values alongside each point for future pressure-width mapping (v1.0 uses uniform width; pressure support is a future enhancement).</w:t>
+      </w:r>
+    </w:p>
+    <w:p>
+      <w:pPr>
+        <w:spacing w:after="120"/>
+      </w:pPr>
+      <w:r>
+        <w:rPr>
+          <w:b/>
+          <w:bCs/>
+        </w:rPr>
+        <w:t xml:space="preserve">Mouse Release:</w:t>
+      </w:r>
+    </w:p>
+    <w:p>
+      <w:pPr>
+        <w:pStyle w:val="ListParagraph"/>
+        <w:numPr>
+          <w:ilvl w:val="0"/>
+          <w:numId w:val="42"/>
+        </w:numPr>
+        <w:spacing w:after="60"/>
+      </w:pPr>
+      <w:r>
+        <w:t xml:space="preserve">Stop capturing points. The raw path is complete.</w:t>
+      </w:r>
+    </w:p>
+    <w:p>
+      <w:pPr>
+        <w:pStyle w:val="ListParagraph"/>
+        <w:numPr>
+          <w:ilvl w:val="0"/>
+          <w:numId w:val="42"/>
+        </w:numPr>
+        <w:spacing w:after="60"/>
+      </w:pPr>
+      <w:r>
+        <w:t xml:space="preserve">Apply path simplification (see Section 9.3) based on the smoothing setting.</w:t>
+      </w:r>
+    </w:p>
+    <w:p>
+      <w:pPr>
+        <w:pStyle w:val="ListParagraph"/>
+        <w:numPr>
+          <w:ilvl w:val="0"/>
+          <w:numId w:val="42"/>
+        </w:numPr>
+        <w:spacing w:after="60"/>
+      </w:pPr>
+      <w:r>
+        <w:t xml:space="preserve">If the resulting path has fewer than 2 points (or bounding box area &lt; 4 sq px), discard the stroke (accidental click).</w:t>
+      </w:r>
+    </w:p>
+    <w:p>
+      <w:pPr>
+        <w:pStyle w:val="ListParagraph"/>
+        <w:numPr>
+          <w:ilvl w:val="0"/>
+          <w:numId w:val="42"/>
+        </w:numPr>
+        <w:spacing w:after="60"/>
+      </w:pPr>
+      <w:r>
+        <w:t xml:space="preserve">Finalize the FreehandItem with the simplified path and current stroke properties.</w:t>
+      </w:r>
+    </w:p>
+    <w:p>
+      <w:pPr>
+        <w:pStyle w:val="ListParagraph"/>
+        <w:numPr>
+          <w:ilvl w:val="0"/>
+          <w:numId w:val="42"/>
+        </w:numPr>
+        <w:spacing w:after="60"/>
+      </w:pPr>
+      <w:r>
+        <w:t xml:space="preserve">Add to the scene and active layer. Push an AddItemCommand.</w:t>
+      </w:r>
+    </w:p>
+    <w:p>
+      <w:pPr>
+        <w:pStyle w:val="ListParagraph"/>
+        <w:numPr>
+          <w:ilvl w:val="0"/>
+          <w:numId w:val="42"/>
+        </w:numPr>
+        <w:spacing w:after="60"/>
+      </w:pPr>
+      <w:r>
+        <w:t xml:space="preserve">Return to Idle. The tool remains active for the next stroke.</w:t>
+      </w:r>
+    </w:p>
+    <w:p>
+      <w:pPr>
+        <w:pStyle w:val="Heading2"/>
+      </w:pPr>
+      <w:r>
+        <w:t xml:space="preserve">9.3 Path Smoothing &amp; Simplification</w:t>
+      </w:r>
+    </w:p>
+    <w:p>
+      <w:pPr>
+        <w:spacing w:after="120"/>
+      </w:pPr>
+      <w:r>
+        <w:t xml:space="preserve">Raw mouse input produces jagged, noisy paths. SnapMock applies a two-stage smoothing pipeline controlled by the Smoothing slider (0-100%).</w:t>
+      </w:r>
+    </w:p>
+    <w:p>
+      <w:pPr>
+        <w:spacing w:after="120"/>
+      </w:pPr>
+      <w:r>
+        <w:rPr>
+          <w:b/>
+          <w:bCs/>
+        </w:rPr>
+        <w:t xml:space="preserve">Stage 1 - Ramer-Douglas-Peucker Simplification:</w:t>
+      </w:r>
+    </w:p>
+    <w:p>
+      <w:pPr>
+        <w:pStyle w:val="ListParagraph"/>
+        <w:numPr>
+          <w:ilvl w:val="0"/>
+          <w:numId w:val="43"/>
+        </w:numPr>
+        <w:spacing w:after="60"/>
+      </w:pPr>
+      <w:r>
+        <w:t xml:space="preserve">Reduces the number of points by eliminating points that are within a tolerance distance of the simplified line.</w:t>
+      </w:r>
+    </w:p>
+    <w:p>
+      <w:pPr>
+        <w:pStyle w:val="ListParagraph"/>
+        <w:numPr>
+          <w:ilvl w:val="0"/>
+          <w:numId w:val="43"/>
+        </w:numPr>
+        <w:spacing w:after="60"/>
+      </w:pPr>
+      <w:r>
+        <w:t xml:space="preserve">Tolerance is calculated from the smoothing value: tolerance = smoothing * 0.01 * 5.0 pixels (so at 0% smoothing, tolerance is 0px and no points are removed; at 100%, tolerance is 5px).</w:t>
+      </w:r>
+    </w:p>
+    <w:p>
+      <w:pPr>
+        <w:pStyle w:val="ListParagraph"/>
+        <w:numPr>
+          <w:ilvl w:val="0"/>
+          <w:numId w:val="43"/>
+        </w:numPr>
+        <w:spacing w:after="60"/>
+      </w:pPr>
+      <w:r>
+        <w:t xml:space="preserve">This removes redundant points on straight-ish segments while preserving sharp direction changes.</w:t>
+      </w:r>
+    </w:p>
+    <w:p>
+      <w:pPr>
+        <w:pStyle w:val="ListParagraph"/>
+        <w:numPr>
+          <w:ilvl w:val="0"/>
+          <w:numId w:val="43"/>
+        </w:numPr>
+        <w:spacing w:after="60"/>
+      </w:pPr>
+      <w:r>
+        <w:t xml:space="preserve">Typical reduction: a raw stroke of 500 points may reduce to 50-100 points at moderate smoothing.</w:t>
+      </w:r>
+    </w:p>
+    <w:p>
+      <w:pPr>
+        <w:spacing w:after="120"/>
+      </w:pPr>
+      <w:r>
+        <w:rPr>
+          <w:b/>
+          <w:bCs/>
+        </w:rPr>
+        <w:t xml:space="preserve">Stage 2 - Cubic Bezier Curve Fitting:</w:t>
+      </w:r>
+    </w:p>
+    <w:p>
+      <w:pPr>
+        <w:pStyle w:val="ListParagraph"/>
+        <w:numPr>
+          <w:ilvl w:val="0"/>
+          <w:numId w:val="44"/>
+        </w:numPr>
+        <w:spacing w:after="60"/>
+      </w:pPr>
+      <w:r>
+        <w:t xml:space="preserve">The simplified point set is converted to a series of cubic Bezier curves using a least-squares curve fitting algorithm.</w:t>
+      </w:r>
+    </w:p>
+    <w:p>
+      <w:pPr>
+        <w:pStyle w:val="ListParagraph"/>
+        <w:numPr>
+          <w:ilvl w:val="0"/>
+          <w:numId w:val="44"/>
+        </w:numPr>
+        <w:spacing w:after="60"/>
+      </w:pPr>
+      <w:r>
+        <w:t xml:space="preserve">The maximum fitting error is controlled by smoothing: error_threshold = smoothing * 0.01 * 3.0 pixels.</w:t>
+      </w:r>
+    </w:p>
+    <w:p>
+      <w:pPr>
+        <w:pStyle w:val="ListParagraph"/>
+        <w:numPr>
+          <w:ilvl w:val="0"/>
+          <w:numId w:val="44"/>
+        </w:numPr>
+        <w:spacing w:after="60"/>
+      </w:pPr>
+      <w:r>
+        <w:t xml:space="preserve">At 0% smoothing: the Bezier curves closely follow the original points (nearly raw path).</w:t>
+      </w:r>
+    </w:p>
+    <w:p>
+      <w:pPr>
+        <w:pStyle w:val="ListParagraph"/>
+        <w:numPr>
+          <w:ilvl w:val="0"/>
+          <w:numId w:val="44"/>
+        </w:numPr>
+        <w:spacing w:after="60"/>
+      </w:pPr>
+      <w:r>
+        <w:t xml:space="preserve">At 100% smoothing: the Bezier curves produce very smooth, flowing lines that may deviate noticeably from the raw input.</w:t>
+      </w:r>
+    </w:p>
+    <w:p>
+      <w:pPr>
+        <w:pStyle w:val="ListParagraph"/>
+        <w:numPr>
+          <w:ilvl w:val="0"/>
+          <w:numId w:val="44"/>
+        </w:numPr>
+        <w:spacing w:after="60"/>
+      </w:pPr>
+      <w:r>
+        <w:t xml:space="preserve">The result is stored as a list of cubic Bezier segments, each defined by 4 control points (start, cp1, cp2, end).</w:t>
+      </w:r>
+    </w:p>
+    <w:p>
+      <w:pPr>
+        <w:spacing w:after="120"/>
+      </w:pPr>
+      <w:r>
+        <w:rPr>
+          <w:b/>
+          <w:bCs/>
+        </w:rPr>
+        <w:t xml:space="preserve">Real-Time vs. Post-Processing:</w:t>
+      </w:r>
+    </w:p>
+    <w:p>
+      <w:pPr>
+        <w:pStyle w:val="ListParagraph"/>
+        <w:numPr>
+          <w:ilvl w:val="0"/>
+          <w:numId w:val="45"/>
+        </w:numPr>
+        <w:spacing w:after="60"/>
+      </w:pPr>
+      <w:r>
+        <w:t xml:space="preserve">During drawing (mouse is held), the stroke is rendered using the raw points connected by quadratic Bezier interpolation. This provides a smooth real-time preview without the computational cost of full curve fitting.</w:t>
+      </w:r>
+    </w:p>
+    <w:p>
+      <w:pPr>
+        <w:pStyle w:val="ListParagraph"/>
+        <w:numPr>
+          <w:ilvl w:val="0"/>
+          <w:numId w:val="45"/>
+        </w:numPr>
+        <w:spacing w:after="60"/>
+      </w:pPr>
+      <w:r>
+        <w:t xml:space="preserve">On mouse release, the full two-stage smoothing pipeline runs and replaces the raw path with the optimized Bezier path.</w:t>
+      </w:r>
+    </w:p>
+    <w:p>
+      <w:pPr>
+        <w:pStyle w:val="ListParagraph"/>
+        <w:numPr>
+          <w:ilvl w:val="0"/>
+          <w:numId w:val="45"/>
+        </w:numPr>
+        <w:spacing w:after="60"/>
+      </w:pPr>
+      <w:r>
+        <w:t xml:space="preserve">There may be a subtle visual "snap" as the raw path is replaced by the smoothed path. At moderate smoothing levels (30-60%), this is barely perceptible. At high smoothing (80-100%), the path may visibly simplify on release. This is expected behavior.</w:t>
+      </w:r>
+    </w:p>
+    <w:p>
+      <w:pPr>
+        <w:pStyle w:val="Heading2"/>
+      </w:pPr>
+      <w:r>
+        <w:t xml:space="preserve">9.4 Tool-Specific Properties</w:t>
+      </w:r>
+    </w:p>
+    <w:tbl>
+      <w:tblPr>
+        <w:tblW w:type="dxa" w:w="9360"/>
+        <w:tblBorders>
+          <w:top w:val="single" w:color="auto" w:sz="4"/>
+          <w:left w:val="single" w:color="auto" w:sz="4"/>
+          <w:bottom w:val="single" w:color="auto" w:sz="4"/>
+          <w:right w:val="single" w:color="auto" w:sz="4"/>
+          <w:insideH w:val="single" w:color="auto" w:sz="4"/>
+          <w:insideV w:val="single" w:color="auto" w:sz="4"/>
+        </w:tblBorders>
+      </w:tblPr>
+      <w:tblGrid>
+        <w:gridCol w:w="2000"/>
+        <w:gridCol w:w="2200"/>
+        <w:gridCol w:w="1200"/>
+        <w:gridCol w:w="3960"/>
+      </w:tblGrid>
+      <w:tr>
+        <w:tc>
+          <w:tcPr>
+            <w:tcW w:type="dxa" w:w="2000"/>
+            <w:tcBorders>
+              <w:top w:val="single" w:color="CCCCCC" w:sz="1"/>
+              <w:left w:val="single" w:color="CCCCCC" w:sz="1"/>
+              <w:bottom w:val="single" w:color="CCCCCC" w:sz="1"/>
+              <w:right w:val="single" w:color="CCCCCC" w:sz="1"/>
+            </w:tcBorders>
+            <w:shd w:fill="2B579A" w:val="clear"/>
+            <w:tcMar>
+              <w:top w:type="dxa" w:w="80"/>
+              <w:left w:type="dxa" w:w="120"/>
+              <w:bottom w:type="dxa" w:w="80"/>
+              <w:right w:type="dxa" w:w="120"/>
+            </w:tcMar>
+          </w:tcPr>
+          <w:p>
+            <w:r>
+              <w:rPr>
+                <w:rFonts w:ascii="Arial" w:cs="Arial" w:eastAsia="Arial" w:hAnsi="Arial"/>
+                <w:b/>
+                <w:bCs/>
+                <w:color w:val="FFFFFF"/>
+              </w:rPr>
+              <w:t xml:space="preserve">Property</w:t>
+            </w:r>
+          </w:p>
+        </w:tc>
+        <w:tc>
+          <w:tcPr>
+            <w:tcW w:type="dxa" w:w="2200"/>
+            <w:tcBorders>
+              <w:top w:val="single" w:color="CCCCCC" w:sz="1"/>
+              <w:left w:val="single" w:color="CCCCCC" w:sz="1"/>
+              <w:bottom w:val="single" w:color="CCCCCC" w:sz="1"/>
+              <w:right w:val="single" w:color="CCCCCC" w:sz="1"/>
+            </w:tcBorders>
+            <w:shd w:fill="2B579A" w:val="clear"/>
+            <w:tcMar>
+              <w:top w:type="dxa" w:w="80"/>
+              <w:left w:type="dxa" w:w="120"/>
+              <w:bottom w:type="dxa" w:w="80"/>
+              <w:right w:type="dxa" w:w="120"/>
+            </w:tcMar>
+          </w:tcPr>
+          <w:p>
+            <w:r>
+              <w:rPr>
+                <w:rFonts w:ascii="Arial" w:cs="Arial" w:eastAsia="Arial" w:hAnsi="Arial"/>
+                <w:b/>
+                <w:bCs/>
+                <w:color w:val="FFFFFF"/>
+              </w:rPr>
+              <w:t xml:space="preserve">Type</w:t>
+            </w:r>
+          </w:p>
+        </w:tc>
+        <w:tc>
+          <w:tcPr>
+            <w:tcW w:type="dxa" w:w="1200"/>
+            <w:tcBorders>
+              <w:top w:val="single" w:color="CCCCCC" w:sz="1"/>
+              <w:left w:val="single" w:color="CCCCCC" w:sz="1"/>
+              <w:bottom w:val="single" w:color="CCCCCC" w:sz="1"/>
+              <w:right w:val="single" w:color="CCCCCC" w:sz="1"/>
+            </w:tcBorders>
+            <w:shd w:fill="2B579A" w:val="clear"/>
+            <w:tcMar>
+              <w:top w:type="dxa" w:w="80"/>
+              <w:left w:type="dxa" w:w="120"/>
+              <w:bottom w:type="dxa" w:w="80"/>
+              <w:right w:type="dxa" w:w="120"/>
+            </w:tcMar>
+          </w:tcPr>
+          <w:p>
+            <w:r>
+              <w:rPr>
+                <w:rFonts w:ascii="Arial" w:cs="Arial" w:eastAsia="Arial" w:hAnsi="Arial"/>
+                <w:b/>
+                <w:bCs/>
+                <w:color w:val="FFFFFF"/>
+              </w:rPr>
+              <w:t xml:space="preserve">Default</w:t>
+            </w:r>
+          </w:p>
+        </w:tc>
+        <w:tc>
+          <w:tcPr>
+            <w:tcW w:type="dxa" w:w="3960"/>
+            <w:tcBorders>
+              <w:top w:val="single" w:color="CCCCCC" w:sz="1"/>
+              <w:left w:val="single" w:color="CCCCCC" w:sz="1"/>
+              <w:bottom w:val="single" w:color="CCCCCC" w:sz="1"/>
+              <w:right w:val="single" w:color="CCCCCC" w:sz="1"/>
+            </w:tcBorders>
+            <w:shd w:fill="2B579A" w:val="clear"/>
+            <w:tcMar>
+              <w:top w:type="dxa" w:w="80"/>
+              <w:left w:type="dxa" w:w="120"/>
+              <w:bottom w:type="dxa" w:w="80"/>
+              <w:right w:type="dxa" w:w="120"/>
+            </w:tcMar>
+          </w:tcPr>
+          <w:p>
+            <w:r>
+              <w:rPr>
+                <w:rFonts w:ascii="Arial" w:cs="Arial" w:eastAsia="Arial" w:hAnsi="Arial"/>
+                <w:b/>
+                <w:bCs/>
+                <w:color w:val="FFFFFF"/>
+              </w:rPr>
+              <w:t xml:space="preserve">Description</w:t>
+            </w:r>
+          </w:p>
+        </w:tc>
+      </w:tr>
+      <w:tr>
+        <w:tc>
+          <w:tcPr>
+            <w:tcW w:type="dxa" w:w="2000"/>
+            <w:tcBorders>
+              <w:top w:val="single" w:color="CCCCCC" w:sz="1"/>
+              <w:left w:val="single" w:color="CCCCCC" w:sz="1"/>
+              <w:bottom w:val="single" w:color="CCCCCC" w:sz="1"/>
+              <w:right w:val="single" w:color="CCCCCC" w:sz="1"/>
+            </w:tcBorders>
+            <w:tcMar>
+              <w:top w:type="dxa" w:w="80"/>
+              <w:left w:type="dxa" w:w="120"/>
+              <w:bottom w:type="dxa" w:w="80"/>
+              <w:right w:type="dxa" w:w="120"/>
+            </w:tcMar>
+          </w:tcPr>
+          <w:p>
+            <w:r>
+              <w:rPr>
+                <w:rFonts w:ascii="Arial" w:cs="Arial" w:eastAsia="Arial" w:hAnsi="Arial"/>
+                <w:sz w:val="20"/>
+                <w:szCs w:val="20"/>
+              </w:rPr>
+              <w:t xml:space="preserve">path_points</w:t>
+            </w:r>
+          </w:p>
+        </w:tc>
+        <w:tc>
+          <w:tcPr>
+            <w:tcW w:type="dxa" w:w="2200"/>
+            <w:tcBorders>
+              <w:top w:val="single" w:color="CCCCCC" w:sz="1"/>
+              <w:left w:val="single" w:color="CCCCCC" w:sz="1"/>
+              <w:bottom w:val="single" w:color="CCCCCC" w:sz="1"/>
+              <w:right w:val="single" w:color="CCCCCC" w:sz="1"/>
+            </w:tcBorders>
+            <w:tcMar>
+              <w:top w:type="dxa" w:w="80"/>
+              <w:left w:type="dxa" w:w="120"/>
+              <w:bottom w:type="dxa" w:w="80"/>
+              <w:right w:type="dxa" w:w="120"/>
+            </w:tcMar>
+          </w:tcPr>
+          <w:p>
+            <w:r>
+              <w:rPr>
+                <w:rFonts w:ascii="Arial" w:cs="Arial" w:eastAsia="Arial" w:hAnsi="Arial"/>
+                <w:sz w:val="20"/>
+                <w:szCs w:val="20"/>
+              </w:rPr>
+              <w:t xml:space="preserve">list[QPointF]</w:t>
+            </w:r>
+          </w:p>
+        </w:tc>
+        <w:tc>
+          <w:tcPr>
+            <w:tcW w:type="dxa" w:w="1200"/>
+            <w:tcBorders>
+              <w:top w:val="single" w:color="CCCCCC" w:sz="1"/>
+              <w:left w:val="single" w:color="CCCCCC" w:sz="1"/>
+              <w:bottom w:val="single" w:color="CCCCCC" w:sz="1"/>
+              <w:right w:val="single" w:color="CCCCCC" w:sz="1"/>
+            </w:tcBorders>
+            <w:tcMar>
+              <w:top w:type="dxa" w:w="80"/>
+              <w:left w:type="dxa" w:w="120"/>
+              <w:bottom w:type="dxa" w:w="80"/>
+              <w:right w:type="dxa" w:w="120"/>
+            </w:tcMar>
+          </w:tcPr>
+          <w:p>
+            <w:r>
+              <w:rPr>
+                <w:rFonts w:ascii="Arial" w:cs="Arial" w:eastAsia="Arial" w:hAnsi="Arial"/>
+                <w:sz w:val="20"/>
+                <w:szCs w:val="20"/>
+              </w:rPr>
+              <w:t xml:space="preserve">(from drawing)</w:t>
+            </w:r>
+          </w:p>
+        </w:tc>
+        <w:tc>
+          <w:tcPr>
+            <w:tcW w:type="dxa" w:w="3960"/>
+            <w:tcBorders>
+              <w:top w:val="single" w:color="CCCCCC" w:sz="1"/>
+              <w:left w:val="single" w:color="CCCCCC" w:sz="1"/>
+              <w:bottom w:val="single" w:color="CCCCCC" w:sz="1"/>
+              <w:right w:val="single" w:color="CCCCCC" w:sz="1"/>
+            </w:tcBorders>
+            <w:tcMar>
+              <w:top w:type="dxa" w:w="80"/>
+              <w:left w:type="dxa" w:w="120"/>
+              <w:bottom w:type="dxa" w:w="80"/>
+              <w:right w:type="dxa" w:w="120"/>
+            </w:tcMar>
+          </w:tcPr>
+          <w:p>
+            <w:r>
+              <w:rPr>
+                <w:rFonts w:ascii="Arial" w:cs="Arial" w:eastAsia="Arial" w:hAnsi="Arial"/>
+                <w:sz w:val="20"/>
+                <w:szCs w:val="20"/>
+              </w:rPr>
+              <w:t xml:space="preserve">The raw sampled points before smoothing. Stored for potential re-smoothing.</w:t>
+            </w:r>
+          </w:p>
+        </w:tc>
+      </w:tr>
+      <w:tr>
+        <w:tc>
+          <w:tcPr>
+            <w:tcW w:type="dxa" w:w="2000"/>
+            <w:tcBorders>
+              <w:top w:val="single" w:color="CCCCCC" w:sz="1"/>
+              <w:left w:val="single" w:color="CCCCCC" w:sz="1"/>
+              <w:bottom w:val="single" w:color="CCCCCC" w:sz="1"/>
+              <w:right w:val="single" w:color="CCCCCC" w:sz="1"/>
+            </w:tcBorders>
+            <w:tcMar>
+              <w:top w:type="dxa" w:w="80"/>
+              <w:left w:type="dxa" w:w="120"/>
+              <w:bottom w:type="dxa" w:w="80"/>
+              <w:right w:type="dxa" w:w="120"/>
+            </w:tcMar>
+          </w:tcPr>
+          <w:p>
+            <w:r>
+              <w:rPr>
+                <w:rFonts w:ascii="Arial" w:cs="Arial" w:eastAsia="Arial" w:hAnsi="Arial"/>
+                <w:sz w:val="20"/>
+                <w:szCs w:val="20"/>
+              </w:rPr>
+              <w:t xml:space="preserve">bezier_segments</w:t>
+            </w:r>
+          </w:p>
+        </w:tc>
+        <w:tc>
+          <w:tcPr>
+            <w:tcW w:type="dxa" w:w="2200"/>
+            <w:tcBorders>
+              <w:top w:val="single" w:color="CCCCCC" w:sz="1"/>
+              <w:left w:val="single" w:color="CCCCCC" w:sz="1"/>
+              <w:bottom w:val="single" w:color="CCCCCC" w:sz="1"/>
+              <w:right w:val="single" w:color="CCCCCC" w:sz="1"/>
+            </w:tcBorders>
+            <w:tcMar>
+              <w:top w:type="dxa" w:w="80"/>
+              <w:left w:type="dxa" w:w="120"/>
+              <w:bottom w:type="dxa" w:w="80"/>
+              <w:right w:type="dxa" w:w="120"/>
+            </w:tcMar>
+          </w:tcPr>
+          <w:p>
+            <w:r>
+              <w:rPr>
+                <w:rFonts w:ascii="Arial" w:cs="Arial" w:eastAsia="Arial" w:hAnsi="Arial"/>
+                <w:sz w:val="20"/>
+                <w:szCs w:val="20"/>
+              </w:rPr>
+              <w:t xml:space="preserve">list[BezierSegment]</w:t>
+            </w:r>
+          </w:p>
+        </w:tc>
+        <w:tc>
+          <w:tcPr>
+            <w:tcW w:type="dxa" w:w="1200"/>
+            <w:tcBorders>
+              <w:top w:val="single" w:color="CCCCCC" w:sz="1"/>
+              <w:left w:val="single" w:color="CCCCCC" w:sz="1"/>
+              <w:bottom w:val="single" w:color="CCCCCC" w:sz="1"/>
+              <w:right w:val="single" w:color="CCCCCC" w:sz="1"/>
+            </w:tcBorders>
+            <w:tcMar>
+              <w:top w:type="dxa" w:w="80"/>
+              <w:left w:type="dxa" w:w="120"/>
+              <w:bottom w:type="dxa" w:w="80"/>
+              <w:right w:type="dxa" w:w="120"/>
+            </w:tcMar>
+          </w:tcPr>
+          <w:p>
+            <w:r>
+              <w:rPr>
+                <w:rFonts w:ascii="Arial" w:cs="Arial" w:eastAsia="Arial" w:hAnsi="Arial"/>
+                <w:sz w:val="20"/>
+                <w:szCs w:val="20"/>
+              </w:rPr>
+              <w:t xml:space="preserve">(computed)</w:t>
+            </w:r>
+          </w:p>
+        </w:tc>
+        <w:tc>
+          <w:tcPr>
+            <w:tcW w:type="dxa" w:w="3960"/>
+            <w:tcBorders>
+              <w:top w:val="single" w:color="CCCCCC" w:sz="1"/>
+              <w:left w:val="single" w:color="CCCCCC" w:sz="1"/>
+              <w:bottom w:val="single" w:color="CCCCCC" w:sz="1"/>
+              <w:right w:val="single" w:color="CCCCCC" w:sz="1"/>
+            </w:tcBorders>
+            <w:tcMar>
+              <w:top w:type="dxa" w:w="80"/>
+              <w:left w:type="dxa" w:w="120"/>
+              <w:bottom w:type="dxa" w:w="80"/>
+              <w:right w:type="dxa" w:w="120"/>
+            </w:tcMar>
+          </w:tcPr>
+          <w:p>
+            <w:r>
+              <w:rPr>
+                <w:rFonts w:ascii="Arial" w:cs="Arial" w:eastAsia="Arial" w:hAnsi="Arial"/>
+                <w:sz w:val="20"/>
+                <w:szCs w:val="20"/>
+              </w:rPr>
+              <w:t xml:space="preserve">The smoothed path as cubic Bezier segments. Each segment: {start, cp1, cp2, end}. This is the primary rendering data.</w:t>
+            </w:r>
+          </w:p>
+        </w:tc>
+      </w:tr>
+      <w:tr>
+        <w:tc>
+          <w:tcPr>
+            <w:tcW w:type="dxa" w:w="2000"/>
+            <w:tcBorders>
+              <w:top w:val="single" w:color="CCCCCC" w:sz="1"/>
+              <w:left w:val="single" w:color="CCCCCC" w:sz="1"/>
+              <w:bottom w:val="single" w:color="CCCCCC" w:sz="1"/>
+              <w:right w:val="single" w:color="CCCCCC" w:sz="1"/>
+            </w:tcBorders>
+            <w:tcMar>
+              <w:top w:type="dxa" w:w="80"/>
+              <w:left w:type="dxa" w:w="120"/>
+              <w:bottom w:type="dxa" w:w="80"/>
+              <w:right w:type="dxa" w:w="120"/>
+            </w:tcMar>
+          </w:tcPr>
+          <w:p>
+            <w:r>
+              <w:rPr>
+                <w:rFonts w:ascii="Arial" w:cs="Arial" w:eastAsia="Arial" w:hAnsi="Arial"/>
+                <w:sz w:val="20"/>
+                <w:szCs w:val="20"/>
+              </w:rPr>
+              <w:t xml:space="preserve">smoothing</w:t>
+            </w:r>
+          </w:p>
+        </w:tc>
+        <w:tc>
+          <w:tcPr>
+            <w:tcW w:type="dxa" w:w="2200"/>
+            <w:tcBorders>
+              <w:top w:val="single" w:color="CCCCCC" w:sz="1"/>
+              <w:left w:val="single" w:color="CCCCCC" w:sz="1"/>
+              <w:bottom w:val="single" w:color="CCCCCC" w:sz="1"/>
+              <w:right w:val="single" w:color="CCCCCC" w:sz="1"/>
+            </w:tcBorders>
+            <w:tcMar>
+              <w:top w:type="dxa" w:w="80"/>
+              <w:left w:type="dxa" w:w="120"/>
+              <w:bottom w:type="dxa" w:w="80"/>
+              <w:right w:type="dxa" w:w="120"/>
+            </w:tcMar>
+          </w:tcPr>
+          <w:p>
+            <w:r>
+              <w:rPr>
+                <w:rFonts w:ascii="Arial" w:cs="Arial" w:eastAsia="Arial" w:hAnsi="Arial"/>
+                <w:sz w:val="20"/>
+                <w:szCs w:val="20"/>
+              </w:rPr>
+              <w:t xml:space="preserve">float</w:t>
+            </w:r>
+          </w:p>
+        </w:tc>
+        <w:tc>
+          <w:tcPr>
+            <w:tcW w:type="dxa" w:w="1200"/>
+            <w:tcBorders>
+              <w:top w:val="single" w:color="CCCCCC" w:sz="1"/>
+              <w:left w:val="single" w:color="CCCCCC" w:sz="1"/>
+              <w:bottom w:val="single" w:color="CCCCCC" w:sz="1"/>
+              <w:right w:val="single" w:color="CCCCCC" w:sz="1"/>
+            </w:tcBorders>
+            <w:tcMar>
+              <w:top w:type="dxa" w:w="80"/>
+              <w:left w:type="dxa" w:w="120"/>
+              <w:bottom w:type="dxa" w:w="80"/>
+              <w:right w:type="dxa" w:w="120"/>
+            </w:tcMar>
+          </w:tcPr>
+          <w:p>
+            <w:r>
+              <w:rPr>
+                <w:rFonts w:ascii="Arial" w:cs="Arial" w:eastAsia="Arial" w:hAnsi="Arial"/>
+                <w:sz w:val="20"/>
+                <w:szCs w:val="20"/>
+              </w:rPr>
+              <w:t xml:space="preserve">0.5</w:t>
+            </w:r>
+          </w:p>
+        </w:tc>
+        <w:tc>
+          <w:tcPr>
+            <w:tcW w:type="dxa" w:w="3960"/>
+            <w:tcBorders>
+              <w:top w:val="single" w:color="CCCCCC" w:sz="1"/>
+              <w:left w:val="single" w:color="CCCCCC" w:sz="1"/>
+              <w:bottom w:val="single" w:color="CCCCCC" w:sz="1"/>
+              <w:right w:val="single" w:color="CCCCCC" w:sz="1"/>
+            </w:tcBorders>
+            <w:tcMar>
+              <w:top w:type="dxa" w:w="80"/>
+              <w:left w:type="dxa" w:w="120"/>
+              <w:bottom w:type="dxa" w:w="80"/>
+              <w:right w:type="dxa" w:w="120"/>
+            </w:tcMar>
+          </w:tcPr>
+          <w:p>
+            <w:r>
+              <w:rPr>
+                <w:rFonts w:ascii="Arial" w:cs="Arial" w:eastAsia="Arial" w:hAnsi="Arial"/>
+                <w:sz w:val="20"/>
+                <w:szCs w:val="20"/>
+              </w:rPr>
+              <w:t xml:space="preserve">Smoothing level (0.0 to 1.0). 0 = raw, 1 = maximum smoothing. Maps to the Smoothing slider (0-100%).</w:t>
+            </w:r>
+          </w:p>
+        </w:tc>
+      </w:tr>
+      <w:tr>
+        <w:tc>
+          <w:tcPr>
+            <w:tcW w:type="dxa" w:w="2000"/>
+            <w:tcBorders>
+              <w:top w:val="single" w:color="CCCCCC" w:sz="1"/>
+              <w:left w:val="single" w:color="CCCCCC" w:sz="1"/>
+              <w:bottom w:val="single" w:color="CCCCCC" w:sz="1"/>
+              <w:right w:val="single" w:color="CCCCCC" w:sz="1"/>
+            </w:tcBorders>
+            <w:tcMar>
+              <w:top w:type="dxa" w:w="80"/>
+              <w:left w:type="dxa" w:w="120"/>
+              <w:bottom w:type="dxa" w:w="80"/>
+              <w:right w:type="dxa" w:w="120"/>
+            </w:tcMar>
+          </w:tcPr>
+          <w:p>
+            <w:r>
+              <w:rPr>
+                <w:rFonts w:ascii="Arial" w:cs="Arial" w:eastAsia="Arial" w:hAnsi="Arial"/>
+                <w:sz w:val="20"/>
+                <w:szCs w:val="20"/>
+              </w:rPr>
+              <w:t xml:space="preserve">stroke_cap</w:t>
+            </w:r>
+          </w:p>
+        </w:tc>
+        <w:tc>
+          <w:tcPr>
+            <w:tcW w:type="dxa" w:w="2200"/>
+            <w:tcBorders>
+              <w:top w:val="single" w:color="CCCCCC" w:sz="1"/>
+              <w:left w:val="single" w:color="CCCCCC" w:sz="1"/>
+              <w:bottom w:val="single" w:color="CCCCCC" w:sz="1"/>
+              <w:right w:val="single" w:color="CCCCCC" w:sz="1"/>
+            </w:tcBorders>
+            <w:tcMar>
+              <w:top w:type="dxa" w:w="80"/>
+              <w:left w:type="dxa" w:w="120"/>
+              <w:bottom w:type="dxa" w:w="80"/>
+              <w:right w:type="dxa" w:w="120"/>
+            </w:tcMar>
+          </w:tcPr>
+          <w:p>
+            <w:r>
+              <w:rPr>
+                <w:rFonts w:ascii="Arial" w:cs="Arial" w:eastAsia="Arial" w:hAnsi="Arial"/>
+                <w:sz w:val="20"/>
+                <w:szCs w:val="20"/>
+              </w:rPr>
+              <w:t xml:space="preserve">enum</w:t>
+            </w:r>
+          </w:p>
+        </w:tc>
+        <w:tc>
+          <w:tcPr>
+            <w:tcW w:type="dxa" w:w="1200"/>
+            <w:tcBorders>
+              <w:top w:val="single" w:color="CCCCCC" w:sz="1"/>
+              <w:left w:val="single" w:color="CCCCCC" w:sz="1"/>
+              <w:bottom w:val="single" w:color="CCCCCC" w:sz="1"/>
+              <w:right w:val="single" w:color="CCCCCC" w:sz="1"/>
+            </w:tcBorders>
+            <w:tcMar>
+              <w:top w:type="dxa" w:w="80"/>
+              <w:left w:type="dxa" w:w="120"/>
+              <w:bottom w:type="dxa" w:w="80"/>
+              <w:right w:type="dxa" w:w="120"/>
+            </w:tcMar>
+          </w:tcPr>
+          <w:p>
+            <w:r>
+              <w:rPr>
+                <w:rFonts w:ascii="Arial" w:cs="Arial" w:eastAsia="Arial" w:hAnsi="Arial"/>
+                <w:sz w:val="20"/>
+                <w:szCs w:val="20"/>
+              </w:rPr>
+              <w:t xml:space="preserve">Round</w:t>
+            </w:r>
+          </w:p>
+        </w:tc>
+        <w:tc>
+          <w:tcPr>
+            <w:tcW w:type="dxa" w:w="3960"/>
+            <w:tcBorders>
+              <w:top w:val="single" w:color="CCCCCC" w:sz="1"/>
+              <w:left w:val="single" w:color="CCCCCC" w:sz="1"/>
+              <w:bottom w:val="single" w:color="CCCCCC" w:sz="1"/>
+              <w:right w:val="single" w:color="CCCCCC" w:sz="1"/>
+            </w:tcBorders>
+            <w:tcMar>
+              <w:top w:type="dxa" w:w="80"/>
+              <w:left w:type="dxa" w:w="120"/>
+              <w:bottom w:type="dxa" w:w="80"/>
+              <w:right w:type="dxa" w:w="120"/>
+            </w:tcMar>
+          </w:tcPr>
+          <w:p>
+            <w:r>
+              <w:rPr>
+                <w:rFonts w:ascii="Arial" w:cs="Arial" w:eastAsia="Arial" w:hAnsi="Arial"/>
+                <w:sz w:val="20"/>
+                <w:szCs w:val="20"/>
+              </w:rPr>
+              <w:t xml:space="preserve">Line cap: Flat, Square, Round. Round is the natural choice for freehand strokes.</w:t>
+            </w:r>
+          </w:p>
+        </w:tc>
+      </w:tr>
+      <w:tr>
+        <w:tc>
+          <w:tcPr>
+            <w:tcW w:type="dxa" w:w="2000"/>
+            <w:tcBorders>
+              <w:top w:val="single" w:color="CCCCCC" w:sz="1"/>
+              <w:left w:val="single" w:color="CCCCCC" w:sz="1"/>
+              <w:bottom w:val="single" w:color="CCCCCC" w:sz="1"/>
+              <w:right w:val="single" w:color="CCCCCC" w:sz="1"/>
+            </w:tcBorders>
+            <w:tcMar>
+              <w:top w:type="dxa" w:w="80"/>
+              <w:left w:type="dxa" w:w="120"/>
+              <w:bottom w:type="dxa" w:w="80"/>
+              <w:right w:type="dxa" w:w="120"/>
+            </w:tcMar>
+          </w:tcPr>
+          <w:p>
+            <w:r>
+              <w:rPr>
+                <w:rFonts w:ascii="Arial" w:cs="Arial" w:eastAsia="Arial" w:hAnsi="Arial"/>
+                <w:sz w:val="20"/>
+                <w:szCs w:val="20"/>
+              </w:rPr>
+              <w:t xml:space="preserve">stroke_join</w:t>
+            </w:r>
+          </w:p>
+        </w:tc>
+        <w:tc>
+          <w:tcPr>
+            <w:tcW w:type="dxa" w:w="2200"/>
+            <w:tcBorders>
+              <w:top w:val="single" w:color="CCCCCC" w:sz="1"/>
+              <w:left w:val="single" w:color="CCCCCC" w:sz="1"/>
+              <w:bottom w:val="single" w:color="CCCCCC" w:sz="1"/>
+              <w:right w:val="single" w:color="CCCCCC" w:sz="1"/>
+            </w:tcBorders>
+            <w:tcMar>
+              <w:top w:type="dxa" w:w="80"/>
+              <w:left w:type="dxa" w:w="120"/>
+              <w:bottom w:type="dxa" w:w="80"/>
+              <w:right w:type="dxa" w:w="120"/>
+            </w:tcMar>
+          </w:tcPr>
+          <w:p>
+            <w:r>
+              <w:rPr>
+                <w:rFonts w:ascii="Arial" w:cs="Arial" w:eastAsia="Arial" w:hAnsi="Arial"/>
+                <w:sz w:val="20"/>
+                <w:szCs w:val="20"/>
+              </w:rPr>
+              <w:t xml:space="preserve">enum</w:t>
+            </w:r>
+          </w:p>
+        </w:tc>
+        <w:tc>
+          <w:tcPr>
+            <w:tcW w:type="dxa" w:w="1200"/>
+            <w:tcBorders>
+              <w:top w:val="single" w:color="CCCCCC" w:sz="1"/>
+              <w:left w:val="single" w:color="CCCCCC" w:sz="1"/>
+              <w:bottom w:val="single" w:color="CCCCCC" w:sz="1"/>
+              <w:right w:val="single" w:color="CCCCCC" w:sz="1"/>
+            </w:tcBorders>
+            <w:tcMar>
+              <w:top w:type="dxa" w:w="80"/>
+              <w:left w:type="dxa" w:w="120"/>
+              <w:bottom w:type="dxa" w:w="80"/>
+              <w:right w:type="dxa" w:w="120"/>
+            </w:tcMar>
+          </w:tcPr>
+          <w:p>
+            <w:r>
+              <w:rPr>
+                <w:rFonts w:ascii="Arial" w:cs="Arial" w:eastAsia="Arial" w:hAnsi="Arial"/>
+                <w:sz w:val="20"/>
+                <w:szCs w:val="20"/>
+              </w:rPr>
+              <w:t xml:space="preserve">Round</w:t>
+            </w:r>
+          </w:p>
+        </w:tc>
+        <w:tc>
+          <w:tcPr>
+            <w:tcW w:type="dxa" w:w="3960"/>
+            <w:tcBorders>
+              <w:top w:val="single" w:color="CCCCCC" w:sz="1"/>
+              <w:left w:val="single" w:color="CCCCCC" w:sz="1"/>
+              <w:bottom w:val="single" w:color="CCCCCC" w:sz="1"/>
+              <w:right w:val="single" w:color="CCCCCC" w:sz="1"/>
+            </w:tcBorders>
+            <w:tcMar>
+              <w:top w:type="dxa" w:w="80"/>
+              <w:left w:type="dxa" w:w="120"/>
+              <w:bottom w:type="dxa" w:w="80"/>
+              <w:right w:type="dxa" w:w="120"/>
+            </w:tcMar>
+          </w:tcPr>
+          <w:p>
+            <w:r>
+              <w:rPr>
+                <w:rFonts w:ascii="Arial" w:cs="Arial" w:eastAsia="Arial" w:hAnsi="Arial"/>
+                <w:sz w:val="20"/>
+                <w:szCs w:val="20"/>
+              </w:rPr>
+              <w:t xml:space="preserve">Line join: Miter, Bevel, Round. Round produces smooth corners.</w:t>
+            </w:r>
+          </w:p>
+        </w:tc>
+      </w:tr>
+      <w:tr>
+        <w:tc>
+          <w:tcPr>
+            <w:tcW w:type="dxa" w:w="2000"/>
+            <w:tcBorders>
+              <w:top w:val="single" w:color="CCCCCC" w:sz="1"/>
+              <w:left w:val="single" w:color="CCCCCC" w:sz="1"/>
+              <w:bottom w:val="single" w:color="CCCCCC" w:sz="1"/>
+              <w:right w:val="single" w:color="CCCCCC" w:sz="1"/>
+            </w:tcBorders>
+            <w:tcMar>
+              <w:top w:type="dxa" w:w="80"/>
+              <w:left w:type="dxa" w:w="120"/>
+              <w:bottom w:type="dxa" w:w="80"/>
+              <w:right w:type="dxa" w:w="120"/>
+            </w:tcMar>
+          </w:tcPr>
+          <w:p>
+            <w:r>
+              <w:rPr>
+                <w:rFonts w:ascii="Arial" w:cs="Arial" w:eastAsia="Arial" w:hAnsi="Arial"/>
+                <w:sz w:val="20"/>
+                <w:szCs w:val="20"/>
+              </w:rPr>
+              <w:t xml:space="preserve">is_closed</w:t>
+            </w:r>
+          </w:p>
+        </w:tc>
+        <w:tc>
+          <w:tcPr>
+            <w:tcW w:type="dxa" w:w="2200"/>
+            <w:tcBorders>
+              <w:top w:val="single" w:color="CCCCCC" w:sz="1"/>
+              <w:left w:val="single" w:color="CCCCCC" w:sz="1"/>
+              <w:bottom w:val="single" w:color="CCCCCC" w:sz="1"/>
+              <w:right w:val="single" w:color="CCCCCC" w:sz="1"/>
+            </w:tcBorders>
+            <w:tcMar>
+              <w:top w:type="dxa" w:w="80"/>
+              <w:left w:type="dxa" w:w="120"/>
+              <w:bottom w:type="dxa" w:w="80"/>
+              <w:right w:type="dxa" w:w="120"/>
+            </w:tcMar>
+          </w:tcPr>
+          <w:p>
+            <w:r>
+              <w:rPr>
+                <w:rFonts w:ascii="Arial" w:cs="Arial" w:eastAsia="Arial" w:hAnsi="Arial"/>
+                <w:sz w:val="20"/>
+                <w:szCs w:val="20"/>
+              </w:rPr>
+              <w:t xml:space="preserve">bool</w:t>
+            </w:r>
+          </w:p>
+        </w:tc>
+        <w:tc>
+          <w:tcPr>
+            <w:tcW w:type="dxa" w:w="1200"/>
+            <w:tcBorders>
+              <w:top w:val="single" w:color="CCCCCC" w:sz="1"/>
+              <w:left w:val="single" w:color="CCCCCC" w:sz="1"/>
+              <w:bottom w:val="single" w:color="CCCCCC" w:sz="1"/>
+              <w:right w:val="single" w:color="CCCCCC" w:sz="1"/>
+            </w:tcBorders>
+            <w:tcMar>
+              <w:top w:type="dxa" w:w="80"/>
+              <w:left w:type="dxa" w:w="120"/>
+              <w:bottom w:type="dxa" w:w="80"/>
+              <w:right w:type="dxa" w:w="120"/>
+            </w:tcMar>
+          </w:tcPr>
+          <w:p>
+            <w:r>
+              <w:rPr>
+                <w:rFonts w:ascii="Arial" w:cs="Arial" w:eastAsia="Arial" w:hAnsi="Arial"/>
+                <w:sz w:val="20"/>
+                <w:szCs w:val="20"/>
+              </w:rPr>
+              <w:t xml:space="preserve">False</w:t>
+            </w:r>
+          </w:p>
+        </w:tc>
+        <w:tc>
+          <w:tcPr>
+            <w:tcW w:type="dxa" w:w="3960"/>
+            <w:tcBorders>
+              <w:top w:val="single" w:color="CCCCCC" w:sz="1"/>
+              <w:left w:val="single" w:color="CCCCCC" w:sz="1"/>
+              <w:bottom w:val="single" w:color="CCCCCC" w:sz="1"/>
+              <w:right w:val="single" w:color="CCCCCC" w:sz="1"/>
+            </w:tcBorders>
+            <w:tcMar>
+              <w:top w:type="dxa" w:w="80"/>
+              <w:left w:type="dxa" w:w="120"/>
+              <w:bottom w:type="dxa" w:w="80"/>
+              <w:right w:type="dxa" w:w="120"/>
+            </w:tcMar>
+          </w:tcPr>
+          <w:p>
+            <w:r>
+              <w:rPr>
+                <w:rFonts w:ascii="Arial" w:cs="Arial" w:eastAsia="Arial" w:hAnsi="Arial"/>
+                <w:sz w:val="20"/>
+                <w:szCs w:val="20"/>
+              </w:rPr>
+              <w:t xml:space="preserve">Whether the path forms a closed loop. If True, the last point connects back to the first, and fill can be applied.</w:t>
+            </w:r>
+          </w:p>
+        </w:tc>
+      </w:tr>
+      <w:tr>
+        <w:tc>
+          <w:tcPr>
+            <w:tcW w:type="dxa" w:w="2000"/>
+            <w:tcBorders>
+              <w:top w:val="single" w:color="CCCCCC" w:sz="1"/>
+              <w:left w:val="single" w:color="CCCCCC" w:sz="1"/>
+              <w:bottom w:val="single" w:color="CCCCCC" w:sz="1"/>
+              <w:right w:val="single" w:color="CCCCCC" w:sz="1"/>
+            </w:tcBorders>
+            <w:tcMar>
+              <w:top w:type="dxa" w:w="80"/>
+              <w:left w:type="dxa" w:w="120"/>
+              <w:bottom w:type="dxa" w:w="80"/>
+              <w:right w:type="dxa" w:w="120"/>
+            </w:tcMar>
+          </w:tcPr>
+          <w:p>
+            <w:r>
+              <w:rPr>
+                <w:rFonts w:ascii="Arial" w:cs="Arial" w:eastAsia="Arial" w:hAnsi="Arial"/>
+                <w:sz w:val="20"/>
+                <w:szCs w:val="20"/>
+              </w:rPr>
+              <w:t xml:space="preserve">pressure_data</w:t>
+            </w:r>
+          </w:p>
+        </w:tc>
+        <w:tc>
+          <w:tcPr>
+            <w:tcW w:type="dxa" w:w="2200"/>
+            <w:tcBorders>
+              <w:top w:val="single" w:color="CCCCCC" w:sz="1"/>
+              <w:left w:val="single" w:color="CCCCCC" w:sz="1"/>
+              <w:bottom w:val="single" w:color="CCCCCC" w:sz="1"/>
+              <w:right w:val="single" w:color="CCCCCC" w:sz="1"/>
+            </w:tcBorders>
+            <w:tcMar>
+              <w:top w:type="dxa" w:w="80"/>
+              <w:left w:type="dxa" w:w="120"/>
+              <w:bottom w:type="dxa" w:w="80"/>
+              <w:right w:type="dxa" w:w="120"/>
+            </w:tcMar>
+          </w:tcPr>
+          <w:p>
+            <w:r>
+              <w:rPr>
+                <w:rFonts w:ascii="Arial" w:cs="Arial" w:eastAsia="Arial" w:hAnsi="Arial"/>
+                <w:sz w:val="20"/>
+                <w:szCs w:val="20"/>
+              </w:rPr>
+              <w:t xml:space="preserve">list[float] (optional)</w:t>
+            </w:r>
+          </w:p>
+        </w:tc>
+        <w:tc>
+          <w:tcPr>
+            <w:tcW w:type="dxa" w:w="1200"/>
+            <w:tcBorders>
+              <w:top w:val="single" w:color="CCCCCC" w:sz="1"/>
+              <w:left w:val="single" w:color="CCCCCC" w:sz="1"/>
+              <w:bottom w:val="single" w:color="CCCCCC" w:sz="1"/>
+              <w:right w:val="single" w:color="CCCCCC" w:sz="1"/>
+            </w:tcBorders>
+            <w:tcMar>
+              <w:top w:type="dxa" w:w="80"/>
+              <w:left w:type="dxa" w:w="120"/>
+              <w:bottom w:type="dxa" w:w="80"/>
+              <w:right w:type="dxa" w:w="120"/>
+            </w:tcMar>
+          </w:tcPr>
+          <w:p>
+            <w:r>
+              <w:rPr>
+                <w:rFonts w:ascii="Arial" w:cs="Arial" w:eastAsia="Arial" w:hAnsi="Arial"/>
+                <w:sz w:val="20"/>
+                <w:szCs w:val="20"/>
+              </w:rPr>
+              <w:t xml:space="preserve">null</w:t>
+            </w:r>
+          </w:p>
+        </w:tc>
+        <w:tc>
+          <w:tcPr>
+            <w:tcW w:type="dxa" w:w="3960"/>
+            <w:tcBorders>
+              <w:top w:val="single" w:color="CCCCCC" w:sz="1"/>
+              <w:left w:val="single" w:color="CCCCCC" w:sz="1"/>
+              <w:bottom w:val="single" w:color="CCCCCC" w:sz="1"/>
+              <w:right w:val="single" w:color="CCCCCC" w:sz="1"/>
+            </w:tcBorders>
+            <w:tcMar>
+              <w:top w:type="dxa" w:w="80"/>
+              <w:left w:type="dxa" w:w="120"/>
+              <w:bottom w:type="dxa" w:w="80"/>
+              <w:right w:type="dxa" w:w="120"/>
+            </w:tcMar>
+          </w:tcPr>
+          <w:p>
+            <w:r>
+              <w:rPr>
+                <w:rFonts w:ascii="Arial" w:cs="Arial" w:eastAsia="Arial" w:hAnsi="Arial"/>
+                <w:sz w:val="20"/>
+                <w:szCs w:val="20"/>
+              </w:rPr>
+              <w:t xml:space="preserve">Per-point pressure values (0.0 to 1.0) from a pressure-sensitive stylus. Reserved for future use.</w:t>
+            </w:r>
+          </w:p>
+        </w:tc>
+      </w:tr>
+    </w:tbl>
+    <w:p>
+      <w:pPr>
+        <w:pStyle w:val="Heading2"/>
+      </w:pPr>
+      <w:r>
+        <w:t xml:space="preserve">9.5 Modifier Keys</w:t>
+      </w:r>
+    </w:p>
+    <w:p>
+      <w:pPr>
+        <w:pStyle w:val="ListParagraph"/>
+        <w:numPr>
+          <w:ilvl w:val="0"/>
+          <w:numId w:val="46"/>
+        </w:numPr>
+        <w:spacing w:after="60"/>
+      </w:pPr>
+      <w:r>
+        <w:t xml:space="preserve">Shift (held during drawing): constrains the stroke to straight line segments. As the user drags, the stroke follows horizontal, vertical, or 45-degree diagonal lines from the last direction change point. This allows mixing freehand curves with precise straight segments in a single stroke.</w:t>
+      </w:r>
+    </w:p>
+    <w:p>
+      <w:pPr>
+        <w:pStyle w:val="ListParagraph"/>
+        <w:numPr>
+          <w:ilvl w:val="0"/>
+          <w:numId w:val="46"/>
+        </w:numPr>
+        <w:spacing w:after="60"/>
+      </w:pPr>
+      <w:r>
+        <w:t xml:space="preserve">Alt: no effect during freehand drawing.</w:t>
+      </w:r>
+    </w:p>
+    <w:p>
+      <w:pPr>
+        <w:pStyle w:val="ListParagraph"/>
+        <w:numPr>
+          <w:ilvl w:val="0"/>
+          <w:numId w:val="46"/>
+        </w:numPr>
+        <w:spacing w:after="60"/>
+      </w:pPr>
+      <w:r>
+        <w:t xml:space="preserve">Escape: cancel the current stroke in progress. Remove the preview and return to Idle.</w:t>
+      </w:r>
+    </w:p>
+    <w:p>
+      <w:pPr>
+        <w:pStyle w:val="Heading2"/>
+      </w:pPr>
+      <w:r>
+        <w:t xml:space="preserve">9.6 Tool Options Bar</w:t>
+      </w:r>
+    </w:p>
+    <w:p>
+      <w:pPr>
+        <w:spacing w:after="120"/>
+      </w:pPr>
+      <w:r>
+        <w:t xml:space="preserve">In addition to the shared shape controls (Section 2.6):</w:t>
+      </w:r>
+    </w:p>
+    <w:p>
+      <w:pPr>
+        <w:pStyle w:val="ListParagraph"/>
+        <w:numPr>
+          <w:ilvl w:val="0"/>
+          <w:numId w:val="47"/>
+        </w:numPr>
+        <w:spacing w:after="60"/>
+      </w:pPr>
+      <w:r>
+        <w:t xml:space="preserve">Smoothing: slider (0-100%, default 50%). A label shows the current value. The slider has visual tick marks at 0%, 25%, 50%, 75%, 100%.</w:t>
+      </w:r>
+    </w:p>
+    <w:p>
+      <w:pPr>
+        <w:pStyle w:val="ListParagraph"/>
+        <w:numPr>
+          <w:ilvl w:val="0"/>
+          <w:numId w:val="47"/>
+        </w:numPr>
+        <w:spacing w:after="60"/>
+      </w:pPr>
+      <w:r>
+        <w:t xml:space="preserve">Stroke Cap: visual toggle group (Flat, Round, Square) with small icons showing the cap style.</w:t>
+      </w:r>
+    </w:p>
+    <w:p>
+      <w:pPr>
+        <w:pStyle w:val="ListParagraph"/>
+        <w:numPr>
+          <w:ilvl w:val="0"/>
+          <w:numId w:val="47"/>
+        </w:numPr>
+        <w:spacing w:after="60"/>
+      </w:pPr>
+      <w:r>
+        <w:t xml:space="preserve">Close Path: toggle button. When enabled, the stroke auto-closes on release (last point connects to first point). Useful for freehand-drawn enclosed regions that should be fillable.</w:t>
+      </w:r>
+    </w:p>
+    <w:p>
+      <w:pPr>
+        <w:pStyle w:val="Heading2"/>
+      </w:pPr>
+      <w:r>
+        <w:t xml:space="preserve">9.7 Post-Creation Editing</w:t>
+      </w:r>
+    </w:p>
+    <w:p>
+      <w:pPr>
+        <w:spacing w:after="120"/>
+      </w:pPr>
+      <w:r>
+        <w:rPr>
+          <w:b/>
+          <w:bCs/>
+        </w:rPr>
+        <w:t xml:space="preserve">Select Tool:</w:t>
+      </w:r>
+    </w:p>
+    <w:p>
+      <w:pPr>
+        <w:pStyle w:val="ListParagraph"/>
+        <w:numPr>
+          <w:ilvl w:val="0"/>
+          <w:numId w:val="48"/>
+        </w:numPr>
+        <w:spacing w:after="60"/>
+      </w:pPr>
+      <w:r>
+        <w:t xml:space="preserve">Click to select. TransformHandles appear around the bounding box.</w:t>
+      </w:r>
+    </w:p>
+    <w:p>
+      <w:pPr>
+        <w:pStyle w:val="ListParagraph"/>
+        <w:numPr>
+          <w:ilvl w:val="0"/>
+          <w:numId w:val="48"/>
+        </w:numPr>
+        <w:spacing w:after="60"/>
+      </w:pPr>
+      <w:r>
+        <w:t xml:space="preserve">Resize scales the entire path uniformly (all points are scaled relative to the bounding box center).</w:t>
+      </w:r>
+    </w:p>
+    <w:p>
+      <w:pPr>
+        <w:pStyle w:val="ListParagraph"/>
+        <w:numPr>
+          <w:ilvl w:val="0"/>
+          <w:numId w:val="48"/>
+        </w:numPr>
+        <w:spacing w:after="60"/>
+      </w:pPr>
+      <w:r>
+        <w:t xml:space="preserve">Rotate rotates all points around the bounding box center.</w:t>
+      </w:r>
+    </w:p>
+    <w:p>
+      <w:pPr>
+        <w:pStyle w:val="ListParagraph"/>
+        <w:numPr>
+          <w:ilvl w:val="0"/>
+          <w:numId w:val="48"/>
+        </w:numPr>
+        <w:spacing w:after="60"/>
+      </w:pPr>
+      <w:r>
+        <w:t xml:space="preserve">Move translates all points by the drag delta.</w:t>
+      </w:r>
+    </w:p>
+    <w:p>
+      <w:pPr>
+        <w:spacing w:after="120"/>
+      </w:pPr>
+      <w:r>
+        <w:rPr>
+          <w:b/>
+          <w:bCs/>
+        </w:rPr>
+        <w:t xml:space="preserve">Point Editing Mode (Double-Click):</w:t>
+      </w:r>
+    </w:p>
+    <w:p>
+      <w:pPr>
+        <w:pStyle w:val="ListParagraph"/>
+        <w:numPr>
+          <w:ilvl w:val="0"/>
+          <w:numId w:val="49"/>
+        </w:numPr>
+        <w:spacing w:after="60"/>
+      </w:pPr>
+      <w:r>
+        <w:t xml:space="preserve">Double-clicking a selected FreehandItem enters point-editing mode.</w:t>
+      </w:r>
+    </w:p>
+    <w:p>
+      <w:pPr>
+        <w:pStyle w:val="ListParagraph"/>
+        <w:numPr>
+          <w:ilvl w:val="0"/>
+          <w:numId w:val="49"/>
+        </w:numPr>
+        <w:spacing w:after="60"/>
+      </w:pPr>
+      <w:r>
+        <w:t xml:space="preserve">The Bezier control points are displayed: on-curve points (the segment endpoints) as blue 6x6 filled circles, and off-curve control points (cp1, cp2 handles) as green 5x5 hollow circles connected to their on-curve point by dashed lines.</w:t>
+      </w:r>
+    </w:p>
+    <w:p>
+      <w:pPr>
+        <w:pStyle w:val="ListParagraph"/>
+        <w:numPr>
+          <w:ilvl w:val="0"/>
+          <w:numId w:val="49"/>
+        </w:numPr>
+        <w:spacing w:after="60"/>
+      </w:pPr>
+      <w:r>
+        <w:t xml:space="preserve">Dragging an on-curve point moves that point. Adjacent Bezier segments adjust to maintain continuity (smooth transition). Holding Alt while dragging breaks the continuity (creates a corner/cusp).</w:t>
+      </w:r>
+    </w:p>
+    <w:p>
+      <w:pPr>
+        <w:pStyle w:val="ListParagraph"/>
+        <w:numPr>
+          <w:ilvl w:val="0"/>
+          <w:numId w:val="49"/>
+        </w:numPr>
+        <w:spacing w:after="60"/>
+      </w:pPr>
+      <w:r>
+        <w:t xml:space="preserve">Dragging a control handle adjusts the curvature of that segment.</w:t>
+      </w:r>
+    </w:p>
+    <w:p>
+      <w:pPr>
+        <w:pStyle w:val="ListParagraph"/>
+        <w:numPr>
+          <w:ilvl w:val="0"/>
+          <w:numId w:val="49"/>
+        </w:numPr>
+        <w:spacing w:after="60"/>
+      </w:pPr>
+      <w:r>
+        <w:t xml:space="preserve">Double-clicking on a path segment between two on-curve points inserts a new on-curve point, splitting the Bezier segment into two.</w:t>
+      </w:r>
+    </w:p>
+    <w:p>
+      <w:pPr>
+        <w:pStyle w:val="ListParagraph"/>
+        <w:numPr>
+          <w:ilvl w:val="0"/>
+          <w:numId w:val="49"/>
+        </w:numPr>
+        <w:spacing w:after="60"/>
+      </w:pPr>
+      <w:r>
+        <w:t xml:space="preserve">Right-clicking an on-curve point deletes it (minimum 2 points must remain). Adjacent segments are merged.</w:t>
+      </w:r>
+    </w:p>
+    <w:p>
+      <w:pPr>
+        <w:pStyle w:val="ListParagraph"/>
+        <w:numPr>
+          <w:ilvl w:val="0"/>
+          <w:numId w:val="49"/>
+        </w:numPr>
+        <w:spacing w:after="60"/>
+      </w:pPr>
+      <w:r>
+        <w:t xml:space="preserve">Escape exits point-editing mode.</w:t>
+      </w:r>
+    </w:p>
+    <w:p>
+      <w:pPr>
+        <w:spacing w:after="120"/>
+      </w:pPr>
+      <w:r>
+        <w:rPr>
+          <w:b/>
+          <w:bCs/>
+        </w:rPr>
+        <w:t xml:space="preserve">Re-Smoothing:</w:t>
+      </w:r>
+    </w:p>
+    <w:p>
+      <w:pPr>
+        <w:pStyle w:val="ListParagraph"/>
+        <w:numPr>
+          <w:ilvl w:val="0"/>
+          <w:numId w:val="50"/>
+        </w:numPr>
+        <w:spacing w:after="60"/>
+      </w:pPr>
+      <w:r>
+        <w:t xml:space="preserve">When a FreehandItem is selected and the Smoothing slider in the Tool Options Bar is changed, the path is re-smoothed from the original raw path_points using the new smoothing value.</w:t>
+      </w:r>
+    </w:p>
+    <w:p>
+      <w:pPr>
+        <w:pStyle w:val="ListParagraph"/>
+        <w:numPr>
+          <w:ilvl w:val="0"/>
+          <w:numId w:val="50"/>
+        </w:numPr>
+        <w:spacing w:after="60"/>
+      </w:pPr>
+      <w:r>
+        <w:t xml:space="preserve">This pushes a ModifyPropertyCommand storing both the old and new bezier_segments.</w:t>
+      </w:r>
+    </w:p>
+    <w:p>
+      <w:pPr>
+        <w:pStyle w:val="ListParagraph"/>
+        <w:numPr>
+          <w:ilvl w:val="0"/>
+          <w:numId w:val="50"/>
+        </w:numPr>
+        <w:spacing w:after="60"/>
+      </w:pPr>
+      <w:r>
+        <w:t xml:space="preserve">Re-smoothing is non-destructive: the original path_points are always preserved, allowing the user to increase or decrease smoothing after the fact.</w:t>
+      </w:r>
+    </w:p>
+    <w:p>
+      <w:pPr>
+        <w:pStyle w:val="Heading2"/>
+      </w:pPr>
+      <w:r>
+        <w:t xml:space="preserve">9.8 Rendering</w:t>
+      </w:r>
+    </w:p>
+    <w:p>
+      <w:pPr>
+        <w:pStyle w:val="ListParagraph"/>
+        <w:numPr>
+          <w:ilvl w:val="0"/>
+          <w:numId w:val="51"/>
+        </w:numPr>
+        <w:spacing w:after="60"/>
+      </w:pPr>
+      <w:r>
+        <w:t xml:space="preserve">Construct a QPainterPath from the bezier_segments using moveTo() for the first point and cubicTo() for each segment.</w:t>
+      </w:r>
+    </w:p>
+    <w:p>
+      <w:pPr>
+        <w:pStyle w:val="ListParagraph"/>
+        <w:numPr>
+          <w:ilvl w:val="0"/>
+          <w:numId w:val="51"/>
+        </w:numPr>
+        <w:spacing w:after="60"/>
+      </w:pPr>
+      <w:r>
+        <w:t xml:space="preserve">If is_closed is True, call closeSubpath() to connect the last point to the first.</w:t>
+      </w:r>
+    </w:p>
+    <w:p>
+      <w:pPr>
+        <w:pStyle w:val="ListParagraph"/>
+        <w:numPr>
+          <w:ilvl w:val="0"/>
+          <w:numId w:val="51"/>
+        </w:numPr>
+        <w:spacing w:after="60"/>
+      </w:pPr>
+      <w:r>
+        <w:t xml:space="preserve">If shadow_enabled: render the shadow (offset, blurred duplicate of the path in shadow_color).</w:t>
+      </w:r>
+    </w:p>
+    <w:p>
+      <w:pPr>
+        <w:pStyle w:val="ListParagraph"/>
+        <w:numPr>
+          <w:ilvl w:val="0"/>
+          <w:numId w:val="51"/>
+        </w:numPr>
+        <w:spacing w:after="60"/>
+      </w:pPr>
+      <w:r>
+        <w:t xml:space="preserve">If fill_enabled and is_closed: fill the closed path with fill_color.</w:t>
+      </w:r>
+    </w:p>
+    <w:p>
+      <w:pPr>
+        <w:pStyle w:val="ListParagraph"/>
+        <w:numPr>
+          <w:ilvl w:val="0"/>
+          <w:numId w:val="51"/>
+        </w:numPr>
+        <w:spacing w:after="60"/>
+      </w:pPr>
+      <w:r>
+        <w:t xml:space="preserve">Stroke the path with the configured QPen (stroke_color, stroke_width, stroke_style, stroke_cap, stroke_join).</w:t>
+      </w:r>
+    </w:p>
+    <w:p>
+      <w:pPr>
+        <w:pStyle w:val="ListParagraph"/>
+        <w:numPr>
+          <w:ilvl w:val="0"/>
+          <w:numId w:val="51"/>
+        </w:numPr>
+        <w:spacing w:after="60"/>
+      </w:pPr>
+      <w:r>
+        <w:t xml:space="preserve">During drawing (before release), render from the raw point list using QPainterPath with quadTo() for smooth interpolation between consecutive point triplets.</w:t>
+      </w:r>
+    </w:p>
+    <w:p>
+      <w:pPr>
+        <w:pStyle w:val="Heading2"/>
+      </w:pPr>
+      <w:r>
+        <w:t xml:space="preserve">9.9 shape() for Hit Testing</w:t>
+      </w:r>
+    </w:p>
+    <w:p>
+      <w:pPr>
+        <w:pStyle w:val="ListParagraph"/>
+        <w:numPr>
+          <w:ilvl w:val="0"/>
+          <w:numId w:val="52"/>
+        </w:numPr>
+        <w:spacing w:after="60"/>
+      </w:pPr>
+      <w:r>
+        <w:t xml:space="preserve">If is_closed and fill_enabled: shape() returns the filled closed path (click anywhere inside to select).</w:t>
+      </w:r>
+    </w:p>
+    <w:p>
+      <w:pPr>
+        <w:pStyle w:val="ListParagraph"/>
+        <w:numPr>
+          <w:ilvl w:val="0"/>
+          <w:numId w:val="52"/>
+        </w:numPr>
+        <w:spacing w:after="60"/>
+      </w:pPr>
+      <w:r>
+        <w:t xml:space="preserve">Otherwise: shape() returns a QPainterPathStroker result of the stroke path with stroke_width + 4px padding.</w:t>
+      </w:r>
+    </w:p>
+    <w:p>
+      <w:pPr>
+        <w:pStyle w:val="ListParagraph"/>
+        <w:numPr>
+          <w:ilvl w:val="0"/>
+          <w:numId w:val="52"/>
+        </w:numPr>
+        <w:spacing w:after="60"/>
+      </w:pPr>
+      <w:r>
+        <w:t xml:space="preserve">For thin strokes (&lt; 4px), the minimum hit area width is 8px to ensure clickability.</w:t>
+      </w:r>
+    </w:p>
+    <w:p>
+      <w:pPr>
+        <w:pStyle w:val="Heading2"/>
+      </w:pPr>
+      <w:r>
+        <w:t xml:space="preserve">9.10 Performance Considerations</w:t>
+      </w:r>
+    </w:p>
+    <w:p>
+      <w:pPr>
+        <w:pStyle w:val="ListParagraph"/>
+        <w:numPr>
+          <w:ilvl w:val="0"/>
+          <w:numId w:val="53"/>
+        </w:numPr>
+        <w:spacing w:after="60"/>
+      </w:pPr>
+      <w:r>
+        <w:t xml:space="preserve">Raw point capture must not drop events. Use a high-priority event handler to ensure all mouse move events are recorded.</w:t>
+      </w:r>
+    </w:p>
+    <w:p>
+      <w:pPr>
+        <w:pStyle w:val="ListParagraph"/>
+        <w:numPr>
+          <w:ilvl w:val="0"/>
+          <w:numId w:val="53"/>
+        </w:numPr>
+        <w:spacing w:after="60"/>
+      </w:pPr>
+      <w:r>
+        <w:t xml:space="preserve">Real-time rendering during drawing must maintain 60 FPS. For very long strokes (&gt; 2000 raw points), render only the most recent 500 points during drawing and render the full path on release.</w:t>
+      </w:r>
+    </w:p>
+    <w:p>
+      <w:pPr>
+        <w:pStyle w:val="ListParagraph"/>
+        <w:numPr>
+          <w:ilvl w:val="0"/>
+          <w:numId w:val="53"/>
+        </w:numPr>
+        <w:spacing w:after="60"/>
+      </w:pPr>
+      <w:r>
+        <w:t xml:space="preserve">Path simplification and Bezier fitting on release should complete within 50ms for strokes up to 5000 raw points.</w:t>
+      </w:r>
+    </w:p>
+    <w:p>
+      <w:pPr>
+        <w:pStyle w:val="ListParagraph"/>
+        <w:numPr>
+          <w:ilvl w:val="0"/>
+          <w:numId w:val="53"/>
+        </w:numPr>
+        <w:spacing w:after="60"/>
+      </w:pPr>
+      <w:r>
+        <w:t xml:space="preserve">Bezier path rendering is efficient: QPainter handles cubic Bezier paths natively with hardware acceleration.</w:t>
+      </w:r>
+    </w:p>
+    <w:p>
+      <w:pPr>
+        <w:pStyle w:val="ListParagraph"/>
+        <w:numPr>
+          <w:ilvl w:val="0"/>
+          <w:numId w:val="53"/>
+        </w:numPr>
+        <w:spacing w:after="60"/>
+      </w:pPr>
+      <w:r>
+        <w:t xml:space="preserve">Storing both path_points (raw) and bezier_segments (smoothed) doubles the data per item. For memory optimization in projects with many freehand items, the raw path_points could be discarded after the user confirms they are satisfied with the smoothing (future enhancement).</w:t>
+      </w:r>
+    </w:p>
+    <w:p>
+      <w:pPr>
+        <w:pStyle w:val="Heading2"/>
+      </w:pPr>
+      <w:r>
+        <w:t xml:space="preserve">9.11 Status Bar Hints</w:t>
+      </w:r>
+    </w:p>
+    <w:tbl>
+      <w:tblPr>
+        <w:tblW w:type="dxa" w:w="9360"/>
+        <w:tblBorders>
+          <w:top w:val="single" w:color="auto" w:sz="4"/>
+          <w:left w:val="single" w:color="auto" w:sz="4"/>
+          <w:bottom w:val="single" w:color="auto" w:sz="4"/>
+          <w:right w:val="single" w:color="auto" w:sz="4"/>
+          <w:insideH w:val="single" w:color="auto" w:sz="4"/>
+          <w:insideV w:val="single" w:color="auto" w:sz="4"/>
+        </w:tblBorders>
+      </w:tblPr>
+      <w:tblGrid>
+        <w:gridCol w:w="2400"/>
+        <w:gridCol w:w="6960"/>
+      </w:tblGrid>
+      <w:tr>
+        <w:tc>
+          <w:tcPr>
+            <w:tcW w:type="dxa" w:w="2400"/>
+            <w:tcBorders>
+              <w:top w:val="single" w:color="CCCCCC" w:sz="1"/>
+              <w:left w:val="single" w:color="CCCCCC" w:sz="1"/>
+              <w:bottom w:val="single" w:color="CCCCCC" w:sz="1"/>
+              <w:right w:val="single" w:color="CCCCCC" w:sz="1"/>
+            </w:tcBorders>
+            <w:shd w:fill="2B579A" w:val="clear"/>
+            <w:tcMar>
+              <w:top w:type="dxa" w:w="80"/>
+              <w:left w:type="dxa" w:w="120"/>
+              <w:bottom w:type="dxa" w:w="80"/>
+              <w:right w:type="dxa" w:w="120"/>
+            </w:tcMar>
+          </w:tcPr>
+          <w:p>
+            <w:r>
+              <w:rPr>
+                <w:rFonts w:ascii="Arial" w:cs="Arial" w:eastAsia="Arial" w:hAnsi="Arial"/>
+                <w:b/>
+                <w:bCs/>
+                <w:color w:val="FFFFFF"/>
+              </w:rPr>
+              <w:t xml:space="preserve">State</w:t>
+            </w:r>
+          </w:p>
+        </w:tc>
+        <w:tc>
+          <w:tcPr>
+            <w:tcW w:type="dxa" w:w="6960"/>
+            <w:tcBorders>
+              <w:top w:val="single" w:color="CCCCCC" w:sz="1"/>
+              <w:left w:val="single" w:color="CCCCCC" w:sz="1"/>
+              <w:bottom w:val="single" w:color="CCCCCC" w:sz="1"/>
+              <w:right w:val="single" w:color="CCCCCC" w:sz="1"/>
+            </w:tcBorders>
+            <w:shd w:fill="2B579A" w:val="clear"/>
+            <w:tcMar>
+              <w:top w:type="dxa" w:w="80"/>
+              <w:left w:type="dxa" w:w="120"/>
+              <w:bottom w:type="dxa" w:w="80"/>
+              <w:right w:type="dxa" w:w="120"/>
+            </w:tcMar>
+          </w:tcPr>
+          <w:p>
+            <w:r>
+              <w:rPr>
+                <w:rFonts w:ascii="Arial" w:cs="Arial" w:eastAsia="Arial" w:hAnsi="Arial"/>
+                <w:b/>
+                <w:bCs/>
+                <w:color w:val="FFFFFF"/>
+              </w:rPr>
+              <w:t xml:space="preserve">Status Bar Text</w:t>
+            </w:r>
+          </w:p>
+        </w:tc>
+      </w:tr>
+      <w:tr>
+        <w:tc>
+          <w:tcPr>
+            <w:tcW w:type="dxa" w:w="2400"/>
+            <w:tcBorders>
+              <w:top w:val="single" w:color="CCCCCC" w:sz="1"/>
+              <w:left w:val="single" w:color="CCCCCC" w:sz="1"/>
+              <w:bottom w:val="single" w:color="CCCCCC" w:sz="1"/>
+              <w:right w:val="single" w:color="CCCCCC" w:sz="1"/>
+            </w:tcBorders>
+            <w:tcMar>
+              <w:top w:type="dxa" w:w="80"/>
+              <w:left w:type="dxa" w:w="120"/>
+              <w:bottom w:type="dxa" w:w="80"/>
+              <w:right w:type="dxa" w:w="120"/>
+            </w:tcMar>
+          </w:tcPr>
+          <w:p>
+            <w:r>
+              <w:rPr>
+                <w:rFonts w:ascii="Arial" w:cs="Arial" w:eastAsia="Arial" w:hAnsi="Arial"/>
+                <w:sz w:val="20"/>
+                <w:szCs w:val="20"/>
+              </w:rPr>
+              <w:t xml:space="preserve">Idle</w:t>
+            </w:r>
+          </w:p>
+        </w:tc>
+        <w:tc>
+          <w:tcPr>
+            <w:tcW w:type="dxa" w:w="6960"/>
+            <w:tcBorders>
+              <w:top w:val="single" w:color="CCCCCC" w:sz="1"/>
+              <w:left w:val="single" w:color="CCCCCC" w:sz="1"/>
+              <w:bottom w:val="single" w:color="CCCCCC" w:sz="1"/>
+              <w:right w:val="single" w:color="CCCCCC" w:sz="1"/>
+            </w:tcBorders>
+            <w:tcMar>
+              <w:top w:type="dxa" w:w="80"/>
+              <w:left w:type="dxa" w:w="120"/>
+              <w:bottom w:type="dxa" w:w="80"/>
+              <w:right w:type="dxa" w:w="120"/>
+            </w:tcMar>
+          </w:tcPr>
+          <w:p>
+            <w:r>
+              <w:rPr>
+                <w:rFonts w:ascii="Arial" w:cs="Arial" w:eastAsia="Arial" w:hAnsi="Arial"/>
+                <w:sz w:val="20"/>
+                <w:szCs w:val="20"/>
+              </w:rPr>
+              <w:t xml:space="preserve">Click and drag to draw a freehand stroke. Shift: constrain to straight segments.</w:t>
+            </w:r>
+          </w:p>
+        </w:tc>
+      </w:tr>
+      <w:tr>
+        <w:tc>
+          <w:tcPr>
+            <w:tcW w:type="dxa" w:w="2400"/>
+            <w:tcBorders>
+              <w:top w:val="single" w:color="CCCCCC" w:sz="1"/>
+              <w:left w:val="single" w:color="CCCCCC" w:sz="1"/>
+              <w:bottom w:val="single" w:color="CCCCCC" w:sz="1"/>
+              <w:right w:val="single" w:color="CCCCCC" w:sz="1"/>
+            </w:tcBorders>
+            <w:tcMar>
+              <w:top w:type="dxa" w:w="80"/>
+              <w:left w:type="dxa" w:w="120"/>
+              <w:bottom w:type="dxa" w:w="80"/>
+              <w:right w:type="dxa" w:w="120"/>
+            </w:tcMar>
+          </w:tcPr>
+          <w:p>
+            <w:r>
+              <w:rPr>
+                <w:rFonts w:ascii="Arial" w:cs="Arial" w:eastAsia="Arial" w:hAnsi="Arial"/>
+                <w:sz w:val="20"/>
+                <w:szCs w:val="20"/>
+              </w:rPr>
+              <w:t xml:space="preserve">Drawing</w:t>
+            </w:r>
+          </w:p>
+        </w:tc>
+        <w:tc>
+          <w:tcPr>
+            <w:tcW w:type="dxa" w:w="6960"/>
+            <w:tcBorders>
+              <w:top w:val="single" w:color="CCCCCC" w:sz="1"/>
+              <w:left w:val="single" w:color="CCCCCC" w:sz="1"/>
+              <w:bottom w:val="single" w:color="CCCCCC" w:sz="1"/>
+              <w:right w:val="single" w:color="CCCCCC" w:sz="1"/>
+            </w:tcBorders>
+            <w:tcMar>
+              <w:top w:type="dxa" w:w="80"/>
+              <w:left w:type="dxa" w:w="120"/>
+              <w:bottom w:type="dxa" w:w="80"/>
+              <w:right w:type="dxa" w:w="120"/>
+            </w:tcMar>
+          </w:tcPr>
+          <w:p>
+            <w:r>
+              <w:rPr>
+                <w:rFonts w:ascii="Arial" w:cs="Arial" w:eastAsia="Arial" w:hAnsi="Arial"/>
+                <w:sz w:val="20"/>
+                <w:szCs w:val="20"/>
+              </w:rPr>
+              <w:t xml:space="preserve">Drawing... Shift: straight segments. Release to finish.</w:t>
+            </w:r>
+          </w:p>
+        </w:tc>
+      </w:tr>
+      <w:tr>
+        <w:tc>
+          <w:tcPr>
+            <w:tcW w:type="dxa" w:w="2400"/>
+            <w:tcBorders>
+              <w:top w:val="single" w:color="CCCCCC" w:sz="1"/>
+              <w:left w:val="single" w:color="CCCCCC" w:sz="1"/>
+              <w:bottom w:val="single" w:color="CCCCCC" w:sz="1"/>
+              <w:right w:val="single" w:color="CCCCCC" w:sz="1"/>
+            </w:tcBorders>
+            <w:tcMar>
+              <w:top w:type="dxa" w:w="80"/>
+              <w:left w:type="dxa" w:w="120"/>
+              <w:bottom w:type="dxa" w:w="80"/>
+              <w:right w:type="dxa" w:w="120"/>
+            </w:tcMar>
+          </w:tcPr>
+          <w:p>
+            <w:r>
+              <w:rPr>
+                <w:rFonts w:ascii="Arial" w:cs="Arial" w:eastAsia="Arial" w:hAnsi="Arial"/>
+                <w:sz w:val="20"/>
+                <w:szCs w:val="20"/>
+              </w:rPr>
+              <w:t xml:space="preserve">Point editing</w:t>
+            </w:r>
+          </w:p>
+        </w:tc>
+        <w:tc>
+          <w:tcPr>
+            <w:tcW w:type="dxa" w:w="6960"/>
+            <w:tcBorders>
+              <w:top w:val="single" w:color="CCCCCC" w:sz="1"/>
+              <w:left w:val="single" w:color="CCCCCC" w:sz="1"/>
+              <w:bottom w:val="single" w:color="CCCCCC" w:sz="1"/>
+              <w:right w:val="single" w:color="CCCCCC" w:sz="1"/>
+            </w:tcBorders>
+            <w:tcMar>
+              <w:top w:type="dxa" w:w="80"/>
+              <w:left w:type="dxa" w:w="120"/>
+              <w:bottom w:type="dxa" w:w="80"/>
+              <w:right w:type="dxa" w:w="120"/>
+            </w:tcMar>
+          </w:tcPr>
+          <w:p>
+            <w:r>
+              <w:rPr>
+                <w:rFonts w:ascii="Arial" w:cs="Arial" w:eastAsia="Arial" w:hAnsi="Arial"/>
+                <w:sz w:val="20"/>
+                <w:szCs w:val="20"/>
+              </w:rPr>
+              <w:t xml:space="preserve">Drag points to reshape. Alt+drag: corner. Double-click segment: insert. Right-click: delete. Escape: exit.</w:t>
+            </w:r>
+          </w:p>
+        </w:tc>
+      </w:tr>
+    </w:tbl>
+    <w:p>
+      <w:r>
+        <w:br w:type="page"/>
+      </w:r>
+    </w:p>
+    <w:p>
+      <w:pPr>
+        <w:pStyle w:val="Heading1"/>
+      </w:pPr>
+      <w:r>
+        <w:t xml:space="preserve">10. Shape Item Data Models</w:t>
+      </w:r>
+    </w:p>
+    <w:p>
+      <w:pPr>
+        <w:spacing w:after="120"/>
+      </w:pPr>
+      <w:r>
         <w:t xml:space="preserve">This section summarizes the complete data model for each shape item type. All items extend VectorItem which extends SnapGraphicsItem. Properties inherited from parent classes are listed in the Technical Architecture PRD (Sections 3.1.4 and 4.3). Only item-type-specific properties are listed here.</w:t>
       </w:r>
     </w:p>
@@ -13418,7 +16017,7 @@
         <w:pStyle w:val="Heading2"/>
       </w:pPr>
       <w:r>
-        <w:t xml:space="preserve">9.1 LineItem</w:t>
+        <w:t xml:space="preserve">10.1 LineItem</w:t>
       </w:r>
     </w:p>
     <w:tbl>
@@ -13699,7 +16298,7 @@
         <w:pStyle w:val="Heading2"/>
       </w:pPr>
       <w:r>
-        <w:t xml:space="preserve">9.2 ArrowItem</w:t>
+        <w:t xml:space="preserve">10.2 ArrowItem</w:t>
       </w:r>
     </w:p>
     <w:tbl>
@@ -14561,7 +17160,7 @@
         <w:pStyle w:val="Heading2"/>
       </w:pPr>
       <w:r>
-        <w:t xml:space="preserve">9.3 RectangleItem</w:t>
+        <w:t xml:space="preserve">10.3 RectangleItem</w:t>
       </w:r>
     </w:p>
     <w:tbl>
@@ -15257,7 +17856,7 @@
         <w:pStyle w:val="Heading2"/>
       </w:pPr>
       <w:r>
-        <w:t xml:space="preserve">9.4 EllipseItem</w:t>
+        <w:t xml:space="preserve">10.4 EllipseItem</w:t>
       </w:r>
     </w:p>
     <w:tbl>
@@ -15463,7 +18062,7 @@
         <w:pStyle w:val="Heading2"/>
       </w:pPr>
       <w:r>
-        <w:t xml:space="preserve">9.5 ArcItem</w:t>
+        <w:t xml:space="preserve">10.5 ArcItem</w:t>
       </w:r>
     </w:p>
     <w:tbl>
@@ -16159,7 +18758,7 @@
         <w:pStyle w:val="Heading2"/>
       </w:pPr>
       <w:r>
-        <w:t xml:space="preserve">9.6 PolygonItem</w:t>
+        <w:t xml:space="preserve">10.6 PolygonItem</w:t>
       </w:r>
     </w:p>
     <w:tbl>
@@ -17017,6 +19616,536 @@
       </w:tr>
     </w:tbl>
     <w:p>
+      <w:pPr>
+        <w:pStyle w:val="Heading2"/>
+      </w:pPr>
+      <w:r>
+        <w:t xml:space="preserve">10.7 FreehandItem</w:t>
+      </w:r>
+    </w:p>
+    <w:tbl>
+      <w:tblPr>
+        <w:tblW w:type="dxa" w:w="9360"/>
+        <w:tblBorders>
+          <w:top w:val="single" w:color="auto" w:sz="4"/>
+          <w:left w:val="single" w:color="auto" w:sz="4"/>
+          <w:bottom w:val="single" w:color="auto" w:sz="4"/>
+          <w:right w:val="single" w:color="auto" w:sz="4"/>
+          <w:insideH w:val="single" w:color="auto" w:sz="4"/>
+          <w:insideV w:val="single" w:color="auto" w:sz="4"/>
+        </w:tblBorders>
+      </w:tblPr>
+      <w:tblGrid>
+        <w:gridCol w:w="2200"/>
+        <w:gridCol w:w="2200"/>
+        <w:gridCol w:w="4960"/>
+      </w:tblGrid>
+      <w:tr>
+        <w:tc>
+          <w:tcPr>
+            <w:tcW w:type="dxa" w:w="2200"/>
+            <w:tcBorders>
+              <w:top w:val="single" w:color="CCCCCC" w:sz="1"/>
+              <w:left w:val="single" w:color="CCCCCC" w:sz="1"/>
+              <w:bottom w:val="single" w:color="CCCCCC" w:sz="1"/>
+              <w:right w:val="single" w:color="CCCCCC" w:sz="1"/>
+            </w:tcBorders>
+            <w:shd w:fill="2B579A" w:val="clear"/>
+            <w:tcMar>
+              <w:top w:type="dxa" w:w="80"/>
+              <w:left w:type="dxa" w:w="120"/>
+              <w:bottom w:type="dxa" w:w="80"/>
+              <w:right w:type="dxa" w:w="120"/>
+            </w:tcMar>
+          </w:tcPr>
+          <w:p>
+            <w:r>
+              <w:rPr>
+                <w:rFonts w:ascii="Arial" w:cs="Arial" w:eastAsia="Arial" w:hAnsi="Arial"/>
+                <w:b/>
+                <w:bCs/>
+                <w:color w:val="FFFFFF"/>
+              </w:rPr>
+              <w:t xml:space="preserve">Property</w:t>
+            </w:r>
+          </w:p>
+        </w:tc>
+        <w:tc>
+          <w:tcPr>
+            <w:tcW w:type="dxa" w:w="2200"/>
+            <w:tcBorders>
+              <w:top w:val="single" w:color="CCCCCC" w:sz="1"/>
+              <w:left w:val="single" w:color="CCCCCC" w:sz="1"/>
+              <w:bottom w:val="single" w:color="CCCCCC" w:sz="1"/>
+              <w:right w:val="single" w:color="CCCCCC" w:sz="1"/>
+            </w:tcBorders>
+            <w:shd w:fill="2B579A" w:val="clear"/>
+            <w:tcMar>
+              <w:top w:type="dxa" w:w="80"/>
+              <w:left w:type="dxa" w:w="120"/>
+              <w:bottom w:type="dxa" w:w="80"/>
+              <w:right w:type="dxa" w:w="120"/>
+            </w:tcMar>
+          </w:tcPr>
+          <w:p>
+            <w:r>
+              <w:rPr>
+                <w:rFonts w:ascii="Arial" w:cs="Arial" w:eastAsia="Arial" w:hAnsi="Arial"/>
+                <w:b/>
+                <w:bCs/>
+                <w:color w:val="FFFFFF"/>
+              </w:rPr>
+              <w:t xml:space="preserve">Type</w:t>
+            </w:r>
+          </w:p>
+        </w:tc>
+        <w:tc>
+          <w:tcPr>
+            <w:tcW w:type="dxa" w:w="4960"/>
+            <w:tcBorders>
+              <w:top w:val="single" w:color="CCCCCC" w:sz="1"/>
+              <w:left w:val="single" w:color="CCCCCC" w:sz="1"/>
+              <w:bottom w:val="single" w:color="CCCCCC" w:sz="1"/>
+              <w:right w:val="single" w:color="CCCCCC" w:sz="1"/>
+            </w:tcBorders>
+            <w:shd w:fill="2B579A" w:val="clear"/>
+            <w:tcMar>
+              <w:top w:type="dxa" w:w="80"/>
+              <w:left w:type="dxa" w:w="120"/>
+              <w:bottom w:type="dxa" w:w="80"/>
+              <w:right w:type="dxa" w:w="120"/>
+            </w:tcMar>
+          </w:tcPr>
+          <w:p>
+            <w:r>
+              <w:rPr>
+                <w:rFonts w:ascii="Arial" w:cs="Arial" w:eastAsia="Arial" w:hAnsi="Arial"/>
+                <w:b/>
+                <w:bCs/>
+                <w:color w:val="FFFFFF"/>
+              </w:rPr>
+              <w:t xml:space="preserve">Serialization Key</w:t>
+            </w:r>
+          </w:p>
+        </w:tc>
+      </w:tr>
+      <w:tr>
+        <w:tc>
+          <w:tcPr>
+            <w:tcW w:type="dxa" w:w="2200"/>
+            <w:tcBorders>
+              <w:top w:val="single" w:color="CCCCCC" w:sz="1"/>
+              <w:left w:val="single" w:color="CCCCCC" w:sz="1"/>
+              <w:bottom w:val="single" w:color="CCCCCC" w:sz="1"/>
+              <w:right w:val="single" w:color="CCCCCC" w:sz="1"/>
+            </w:tcBorders>
+            <w:tcMar>
+              <w:top w:type="dxa" w:w="80"/>
+              <w:left w:type="dxa" w:w="120"/>
+              <w:bottom w:type="dxa" w:w="80"/>
+              <w:right w:type="dxa" w:w="120"/>
+            </w:tcMar>
+          </w:tcPr>
+          <w:p>
+            <w:r>
+              <w:rPr>
+                <w:rFonts w:ascii="Arial" w:cs="Arial" w:eastAsia="Arial" w:hAnsi="Arial"/>
+                <w:sz w:val="20"/>
+                <w:szCs w:val="20"/>
+              </w:rPr>
+              <w:t xml:space="preserve">path_points</w:t>
+            </w:r>
+          </w:p>
+        </w:tc>
+        <w:tc>
+          <w:tcPr>
+            <w:tcW w:type="dxa" w:w="2200"/>
+            <w:tcBorders>
+              <w:top w:val="single" w:color="CCCCCC" w:sz="1"/>
+              <w:left w:val="single" w:color="CCCCCC" w:sz="1"/>
+              <w:bottom w:val="single" w:color="CCCCCC" w:sz="1"/>
+              <w:right w:val="single" w:color="CCCCCC" w:sz="1"/>
+            </w:tcBorders>
+            <w:tcMar>
+              <w:top w:type="dxa" w:w="80"/>
+              <w:left w:type="dxa" w:w="120"/>
+              <w:bottom w:type="dxa" w:w="80"/>
+              <w:right w:type="dxa" w:w="120"/>
+            </w:tcMar>
+          </w:tcPr>
+          <w:p>
+            <w:r>
+              <w:rPr>
+                <w:rFonts w:ascii="Arial" w:cs="Arial" w:eastAsia="Arial" w:hAnsi="Arial"/>
+                <w:sz w:val="20"/>
+                <w:szCs w:val="20"/>
+              </w:rPr>
+              <w:t xml:space="preserve">list[QPointF]</w:t>
+            </w:r>
+          </w:p>
+        </w:tc>
+        <w:tc>
+          <w:tcPr>
+            <w:tcW w:type="dxa" w:w="4960"/>
+            <w:tcBorders>
+              <w:top w:val="single" w:color="CCCCCC" w:sz="1"/>
+              <w:left w:val="single" w:color="CCCCCC" w:sz="1"/>
+              <w:bottom w:val="single" w:color="CCCCCC" w:sz="1"/>
+              <w:right w:val="single" w:color="CCCCCC" w:sz="1"/>
+            </w:tcBorders>
+            <w:tcMar>
+              <w:top w:type="dxa" w:w="80"/>
+              <w:left w:type="dxa" w:w="120"/>
+              <w:bottom w:type="dxa" w:w="80"/>
+              <w:right w:type="dxa" w:w="120"/>
+            </w:tcMar>
+          </w:tcPr>
+          <w:p>
+            <w:r>
+              <w:rPr>
+                <w:rFonts w:ascii="Arial" w:cs="Arial" w:eastAsia="Arial" w:hAnsi="Arial"/>
+                <w:sz w:val="20"/>
+                <w:szCs w:val="20"/>
+              </w:rPr>
+              <w:t xml:space="preserve">"path_points": [{"x": float, "y": float}, ...]</w:t>
+            </w:r>
+          </w:p>
+        </w:tc>
+      </w:tr>
+      <w:tr>
+        <w:tc>
+          <w:tcPr>
+            <w:tcW w:type="dxa" w:w="2200"/>
+            <w:tcBorders>
+              <w:top w:val="single" w:color="CCCCCC" w:sz="1"/>
+              <w:left w:val="single" w:color="CCCCCC" w:sz="1"/>
+              <w:bottom w:val="single" w:color="CCCCCC" w:sz="1"/>
+              <w:right w:val="single" w:color="CCCCCC" w:sz="1"/>
+            </w:tcBorders>
+            <w:tcMar>
+              <w:top w:type="dxa" w:w="80"/>
+              <w:left w:type="dxa" w:w="120"/>
+              <w:bottom w:type="dxa" w:w="80"/>
+              <w:right w:type="dxa" w:w="120"/>
+            </w:tcMar>
+          </w:tcPr>
+          <w:p>
+            <w:r>
+              <w:rPr>
+                <w:rFonts w:ascii="Arial" w:cs="Arial" w:eastAsia="Arial" w:hAnsi="Arial"/>
+                <w:sz w:val="20"/>
+                <w:szCs w:val="20"/>
+              </w:rPr>
+              <w:t xml:space="preserve">bezier_segments</w:t>
+            </w:r>
+          </w:p>
+        </w:tc>
+        <w:tc>
+          <w:tcPr>
+            <w:tcW w:type="dxa" w:w="2200"/>
+            <w:tcBorders>
+              <w:top w:val="single" w:color="CCCCCC" w:sz="1"/>
+              <w:left w:val="single" w:color="CCCCCC" w:sz="1"/>
+              <w:bottom w:val="single" w:color="CCCCCC" w:sz="1"/>
+              <w:right w:val="single" w:color="CCCCCC" w:sz="1"/>
+            </w:tcBorders>
+            <w:tcMar>
+              <w:top w:type="dxa" w:w="80"/>
+              <w:left w:type="dxa" w:w="120"/>
+              <w:bottom w:type="dxa" w:w="80"/>
+              <w:right w:type="dxa" w:w="120"/>
+            </w:tcMar>
+          </w:tcPr>
+          <w:p>
+            <w:r>
+              <w:rPr>
+                <w:rFonts w:ascii="Arial" w:cs="Arial" w:eastAsia="Arial" w:hAnsi="Arial"/>
+                <w:sz w:val="20"/>
+                <w:szCs w:val="20"/>
+              </w:rPr>
+              <w:t xml:space="preserve">list[BezierSegment]</w:t>
+            </w:r>
+          </w:p>
+        </w:tc>
+        <w:tc>
+          <w:tcPr>
+            <w:tcW w:type="dxa" w:w="4960"/>
+            <w:tcBorders>
+              <w:top w:val="single" w:color="CCCCCC" w:sz="1"/>
+              <w:left w:val="single" w:color="CCCCCC" w:sz="1"/>
+              <w:bottom w:val="single" w:color="CCCCCC" w:sz="1"/>
+              <w:right w:val="single" w:color="CCCCCC" w:sz="1"/>
+            </w:tcBorders>
+            <w:tcMar>
+              <w:top w:type="dxa" w:w="80"/>
+              <w:left w:type="dxa" w:w="120"/>
+              <w:bottom w:type="dxa" w:w="80"/>
+              <w:right w:type="dxa" w:w="120"/>
+            </w:tcMar>
+          </w:tcPr>
+          <w:p>
+            <w:r>
+              <w:rPr>
+                <w:rFonts w:ascii="Arial" w:cs="Arial" w:eastAsia="Arial" w:hAnsi="Arial"/>
+                <w:sz w:val="20"/>
+                <w:szCs w:val="20"/>
+              </w:rPr>
+              <w:t xml:space="preserve">"bezier_segments": [{"start": {}, "cp1": {}, "cp2": {}, "end": {}}, ...]</w:t>
+            </w:r>
+          </w:p>
+        </w:tc>
+      </w:tr>
+      <w:tr>
+        <w:tc>
+          <w:tcPr>
+            <w:tcW w:type="dxa" w:w="2200"/>
+            <w:tcBorders>
+              <w:top w:val="single" w:color="CCCCCC" w:sz="1"/>
+              <w:left w:val="single" w:color="CCCCCC" w:sz="1"/>
+              <w:bottom w:val="single" w:color="CCCCCC" w:sz="1"/>
+              <w:right w:val="single" w:color="CCCCCC" w:sz="1"/>
+            </w:tcBorders>
+            <w:tcMar>
+              <w:top w:type="dxa" w:w="80"/>
+              <w:left w:type="dxa" w:w="120"/>
+              <w:bottom w:type="dxa" w:w="80"/>
+              <w:right w:type="dxa" w:w="120"/>
+            </w:tcMar>
+          </w:tcPr>
+          <w:p>
+            <w:r>
+              <w:rPr>
+                <w:rFonts w:ascii="Arial" w:cs="Arial" w:eastAsia="Arial" w:hAnsi="Arial"/>
+                <w:sz w:val="20"/>
+                <w:szCs w:val="20"/>
+              </w:rPr>
+              <w:t xml:space="preserve">smoothing</w:t>
+            </w:r>
+          </w:p>
+        </w:tc>
+        <w:tc>
+          <w:tcPr>
+            <w:tcW w:type="dxa" w:w="2200"/>
+            <w:tcBorders>
+              <w:top w:val="single" w:color="CCCCCC" w:sz="1"/>
+              <w:left w:val="single" w:color="CCCCCC" w:sz="1"/>
+              <w:bottom w:val="single" w:color="CCCCCC" w:sz="1"/>
+              <w:right w:val="single" w:color="CCCCCC" w:sz="1"/>
+            </w:tcBorders>
+            <w:tcMar>
+              <w:top w:type="dxa" w:w="80"/>
+              <w:left w:type="dxa" w:w="120"/>
+              <w:bottom w:type="dxa" w:w="80"/>
+              <w:right w:type="dxa" w:w="120"/>
+            </w:tcMar>
+          </w:tcPr>
+          <w:p>
+            <w:r>
+              <w:rPr>
+                <w:rFonts w:ascii="Arial" w:cs="Arial" w:eastAsia="Arial" w:hAnsi="Arial"/>
+                <w:sz w:val="20"/>
+                <w:szCs w:val="20"/>
+              </w:rPr>
+              <w:t xml:space="preserve">float</w:t>
+            </w:r>
+          </w:p>
+        </w:tc>
+        <w:tc>
+          <w:tcPr>
+            <w:tcW w:type="dxa" w:w="4960"/>
+            <w:tcBorders>
+              <w:top w:val="single" w:color="CCCCCC" w:sz="1"/>
+              <w:left w:val="single" w:color="CCCCCC" w:sz="1"/>
+              <w:bottom w:val="single" w:color="CCCCCC" w:sz="1"/>
+              <w:right w:val="single" w:color="CCCCCC" w:sz="1"/>
+            </w:tcBorders>
+            <w:tcMar>
+              <w:top w:type="dxa" w:w="80"/>
+              <w:left w:type="dxa" w:w="120"/>
+              <w:bottom w:type="dxa" w:w="80"/>
+              <w:right w:type="dxa" w:w="120"/>
+            </w:tcMar>
+          </w:tcPr>
+          <w:p>
+            <w:r>
+              <w:rPr>
+                <w:rFonts w:ascii="Arial" w:cs="Arial" w:eastAsia="Arial" w:hAnsi="Arial"/>
+                <w:sz w:val="20"/>
+                <w:szCs w:val="20"/>
+              </w:rPr>
+              <w:t xml:space="preserve">"smoothing": float (0.0-1.0)</w:t>
+            </w:r>
+          </w:p>
+        </w:tc>
+      </w:tr>
+      <w:tr>
+        <w:tc>
+          <w:tcPr>
+            <w:tcW w:type="dxa" w:w="2200"/>
+            <w:tcBorders>
+              <w:top w:val="single" w:color="CCCCCC" w:sz="1"/>
+              <w:left w:val="single" w:color="CCCCCC" w:sz="1"/>
+              <w:bottom w:val="single" w:color="CCCCCC" w:sz="1"/>
+              <w:right w:val="single" w:color="CCCCCC" w:sz="1"/>
+            </w:tcBorders>
+            <w:tcMar>
+              <w:top w:type="dxa" w:w="80"/>
+              <w:left w:type="dxa" w:w="120"/>
+              <w:bottom w:type="dxa" w:w="80"/>
+              <w:right w:type="dxa" w:w="120"/>
+            </w:tcMar>
+          </w:tcPr>
+          <w:p>
+            <w:r>
+              <w:rPr>
+                <w:rFonts w:ascii="Arial" w:cs="Arial" w:eastAsia="Arial" w:hAnsi="Arial"/>
+                <w:sz w:val="20"/>
+                <w:szCs w:val="20"/>
+              </w:rPr>
+              <w:t xml:space="preserve">is_closed</w:t>
+            </w:r>
+          </w:p>
+        </w:tc>
+        <w:tc>
+          <w:tcPr>
+            <w:tcW w:type="dxa" w:w="2200"/>
+            <w:tcBorders>
+              <w:top w:val="single" w:color="CCCCCC" w:sz="1"/>
+              <w:left w:val="single" w:color="CCCCCC" w:sz="1"/>
+              <w:bottom w:val="single" w:color="CCCCCC" w:sz="1"/>
+              <w:right w:val="single" w:color="CCCCCC" w:sz="1"/>
+            </w:tcBorders>
+            <w:tcMar>
+              <w:top w:type="dxa" w:w="80"/>
+              <w:left w:type="dxa" w:w="120"/>
+              <w:bottom w:type="dxa" w:w="80"/>
+              <w:right w:type="dxa" w:w="120"/>
+            </w:tcMar>
+          </w:tcPr>
+          <w:p>
+            <w:r>
+              <w:rPr>
+                <w:rFonts w:ascii="Arial" w:cs="Arial" w:eastAsia="Arial" w:hAnsi="Arial"/>
+                <w:sz w:val="20"/>
+                <w:szCs w:val="20"/>
+              </w:rPr>
+              <w:t xml:space="preserve">bool</w:t>
+            </w:r>
+          </w:p>
+        </w:tc>
+        <w:tc>
+          <w:tcPr>
+            <w:tcW w:type="dxa" w:w="4960"/>
+            <w:tcBorders>
+              <w:top w:val="single" w:color="CCCCCC" w:sz="1"/>
+              <w:left w:val="single" w:color="CCCCCC" w:sz="1"/>
+              <w:bottom w:val="single" w:color="CCCCCC" w:sz="1"/>
+              <w:right w:val="single" w:color="CCCCCC" w:sz="1"/>
+            </w:tcBorders>
+            <w:tcMar>
+              <w:top w:type="dxa" w:w="80"/>
+              <w:left w:type="dxa" w:w="120"/>
+              <w:bottom w:type="dxa" w:w="80"/>
+              <w:right w:type="dxa" w:w="120"/>
+            </w:tcMar>
+          </w:tcPr>
+          <w:p>
+            <w:r>
+              <w:rPr>
+                <w:rFonts w:ascii="Arial" w:cs="Arial" w:eastAsia="Arial" w:hAnsi="Arial"/>
+                <w:sz w:val="20"/>
+                <w:szCs w:val="20"/>
+              </w:rPr>
+              <w:t xml:space="preserve">"is_closed": bool</w:t>
+            </w:r>
+          </w:p>
+        </w:tc>
+      </w:tr>
+      <w:tr>
+        <w:tc>
+          <w:tcPr>
+            <w:tcW w:type="dxa" w:w="2200"/>
+            <w:tcBorders>
+              <w:top w:val="single" w:color="CCCCCC" w:sz="1"/>
+              <w:left w:val="single" w:color="CCCCCC" w:sz="1"/>
+              <w:bottom w:val="single" w:color="CCCCCC" w:sz="1"/>
+              <w:right w:val="single" w:color="CCCCCC" w:sz="1"/>
+            </w:tcBorders>
+            <w:tcMar>
+              <w:top w:type="dxa" w:w="80"/>
+              <w:left w:type="dxa" w:w="120"/>
+              <w:bottom w:type="dxa" w:w="80"/>
+              <w:right w:type="dxa" w:w="120"/>
+            </w:tcMar>
+          </w:tcPr>
+          <w:p>
+            <w:r>
+              <w:rPr>
+                <w:rFonts w:ascii="Arial" w:cs="Arial" w:eastAsia="Arial" w:hAnsi="Arial"/>
+                <w:sz w:val="20"/>
+                <w:szCs w:val="20"/>
+              </w:rPr>
+              <w:t xml:space="preserve">pressure_data</w:t>
+            </w:r>
+          </w:p>
+        </w:tc>
+        <w:tc>
+          <w:tcPr>
+            <w:tcW w:type="dxa" w:w="2200"/>
+            <w:tcBorders>
+              <w:top w:val="single" w:color="CCCCCC" w:sz="1"/>
+              <w:left w:val="single" w:color="CCCCCC" w:sz="1"/>
+              <w:bottom w:val="single" w:color="CCCCCC" w:sz="1"/>
+              <w:right w:val="single" w:color="CCCCCC" w:sz="1"/>
+            </w:tcBorders>
+            <w:tcMar>
+              <w:top w:type="dxa" w:w="80"/>
+              <w:left w:type="dxa" w:w="120"/>
+              <w:bottom w:type="dxa" w:w="80"/>
+              <w:right w:type="dxa" w:w="120"/>
+            </w:tcMar>
+          </w:tcPr>
+          <w:p>
+            <w:r>
+              <w:rPr>
+                <w:rFonts w:ascii="Arial" w:cs="Arial" w:eastAsia="Arial" w:hAnsi="Arial"/>
+                <w:sz w:val="20"/>
+                <w:szCs w:val="20"/>
+              </w:rPr>
+              <w:t xml:space="preserve">list[float] (nullable)</w:t>
+            </w:r>
+          </w:p>
+        </w:tc>
+        <w:tc>
+          <w:tcPr>
+            <w:tcW w:type="dxa" w:w="4960"/>
+            <w:tcBorders>
+              <w:top w:val="single" w:color="CCCCCC" w:sz="1"/>
+              <w:left w:val="single" w:color="CCCCCC" w:sz="1"/>
+              <w:bottom w:val="single" w:color="CCCCCC" w:sz="1"/>
+              <w:right w:val="single" w:color="CCCCCC" w:sz="1"/>
+            </w:tcBorders>
+            <w:tcMar>
+              <w:top w:type="dxa" w:w="80"/>
+              <w:left w:type="dxa" w:w="120"/>
+              <w:bottom w:type="dxa" w:w="80"/>
+              <w:right w:type="dxa" w:w="120"/>
+            </w:tcMar>
+          </w:tcPr>
+          <w:p>
+            <w:r>
+              <w:rPr>
+                <w:rFonts w:ascii="Arial" w:cs="Arial" w:eastAsia="Arial" w:hAnsi="Arial"/>
+                <w:sz w:val="20"/>
+                <w:szCs w:val="20"/>
+              </w:rPr>
+              <w:t xml:space="preserve">"pressure_data": [float, ...] | null</w:t>
+            </w:r>
+          </w:p>
+        </w:tc>
+      </w:tr>
+    </w:tbl>
+    <w:p>
       <w:r>
         <w:br w:type="page"/>
       </w:r>
@@ -17026,7 +20155,7 @@
         <w:pStyle w:val="Heading1"/>
       </w:pPr>
       <w:r>
-        <w:t xml:space="preserve">10. Command Definitions</w:t>
+        <w:t xml:space="preserve">11. Command Definitions</w:t>
       </w:r>
     </w:p>
     <w:p>
@@ -17042,7 +20171,7 @@
         <w:pStyle w:val="Heading2"/>
       </w:pPr>
       <w:r>
-        <w:t xml:space="preserve">10.1 AddItemCommand (Shape Creation)</w:t>
+        <w:t xml:space="preserve">11.1 AddItemCommand (Shape Creation)</w:t>
       </w:r>
     </w:p>
     <w:p>
@@ -17115,7 +20244,7 @@
         <w:pStyle w:val="Heading2"/>
       </w:pPr>
       <w:r>
-        <w:t xml:space="preserve">10.2 ModifyPropertyCommand (Property Edit)</w:t>
+        <w:t xml:space="preserve">11.2 ModifyPropertyCommand (Property Edit)</w:t>
       </w:r>
     </w:p>
     <w:p>
@@ -17201,7 +20330,7 @@
         <w:pStyle w:val="Heading2"/>
       </w:pPr>
       <w:r>
-        <w:t xml:space="preserve">10.3 ModifyGeometryCommand (Point Edit)</w:t>
+        <w:t xml:space="preserve">11.3 ModifyGeometryCommand (Point Edit)</w:t>
       </w:r>
     </w:p>
     <w:p>
@@ -17287,7 +20416,7 @@
         <w:pStyle w:val="Heading2"/>
       </w:pPr>
       <w:r>
-        <w:t xml:space="preserve">10.4 InsertVertexCommand (Polygon)</w:t>
+        <w:t xml:space="preserve">11.4 InsertVertexCommand (Polygon)</w:t>
       </w:r>
     </w:p>
     <w:p>
@@ -17360,7 +20489,7 @@
         <w:pStyle w:val="Heading2"/>
       </w:pPr>
       <w:r>
-        <w:t xml:space="preserve">10.5 RemoveVertexCommand (Polygon)</w:t>
+        <w:t xml:space="preserve">11.5 RemoveVertexCommand (Polygon)</w:t>
       </w:r>
     </w:p>
     <w:p>
@@ -17438,7 +20567,7 @@
         <w:pStyle w:val="Heading1"/>
       </w:pPr>
       <w:r>
-        <w:t xml:space="preserve">11. Serialization</w:t>
+        <w:t xml:space="preserve">12. Serialization</w:t>
       </w:r>
     </w:p>
     <w:p>
@@ -17446,7 +20575,7 @@
         <w:spacing w:after="120"/>
       </w:pPr>
       <w:r>
-        <w:t xml:space="preserve">All shape items are serialized to JSON as part of the .smk project file (items.json). Each item is stored as a JSON object with a "type" field identifying the item class and all properties listed in Section 9.</w:t>
+        <w:t xml:space="preserve">All shape items are serialized to JSON as part of the .smk project file (items.json). Each item is stored as a JSON object with a "type" field identifying the item class and all properties listed in Section 10.</w:t>
       </w:r>
     </w:p>
     <w:p>
@@ -17454,7 +20583,7 @@
         <w:pStyle w:val="Heading2"/>
       </w:pPr>
       <w:r>
-        <w:t xml:space="preserve">11.1 Example: ArrowItem Serialization</w:t>
+        <w:t xml:space="preserve">12.1 Example: ArrowItem Serialization</w:t>
       </w:r>
     </w:p>
     <w:p>
@@ -17704,7 +20833,7 @@
         <w:pStyle w:val="Heading2"/>
       </w:pPr>
       <w:r>
-        <w:t xml:space="preserve">11.2 Deserialization</w:t>
+        <w:t xml:space="preserve">12.2 Deserialization</w:t>
       </w:r>
     </w:p>
     <w:p>
@@ -17782,7 +20911,7 @@
         <w:pStyle w:val="Heading1"/>
       </w:pPr>
       <w:r>
-        <w:t xml:space="preserve">12. Acceptance Criteria</w:t>
+        <w:t xml:space="preserve">13. Acceptance Criteria</w:t>
       </w:r>
     </w:p>
     <w:p>
@@ -17790,15 +20919,15 @@
         <w:pStyle w:val="Heading2"/>
       </w:pPr>
       <w:r>
-        <w:t xml:space="preserve">12.1 Line Tool</w:t>
-      </w:r>
-    </w:p>
-    <w:p>
-      <w:pPr>
-        <w:pStyle w:val="ListParagraph"/>
-        <w:numPr>
-          <w:ilvl w:val="0"/>
-          <w:numId w:val="46"/>
+        <w:t xml:space="preserve">13.1 Line Tool</w:t>
+      </w:r>
+    </w:p>
+    <w:p>
+      <w:pPr>
+        <w:pStyle w:val="ListParagraph"/>
+        <w:numPr>
+          <w:ilvl w:val="0"/>
+          <w:numId w:val="54"/>
         </w:numPr>
         <w:spacing w:after="60"/>
       </w:pPr>
@@ -17811,7 +20940,7 @@
         <w:pStyle w:val="ListParagraph"/>
         <w:numPr>
           <w:ilvl w:val="0"/>
-          <w:numId w:val="46"/>
+          <w:numId w:val="54"/>
         </w:numPr>
         <w:spacing w:after="60"/>
       </w:pPr>
@@ -17824,7 +20953,7 @@
         <w:pStyle w:val="ListParagraph"/>
         <w:numPr>
           <w:ilvl w:val="0"/>
-          <w:numId w:val="46"/>
+          <w:numId w:val="54"/>
         </w:numPr>
         <w:spacing w:after="60"/>
       </w:pPr>
@@ -17837,7 +20966,7 @@
         <w:pStyle w:val="ListParagraph"/>
         <w:numPr>
           <w:ilvl w:val="0"/>
-          <w:numId w:val="46"/>
+          <w:numId w:val="54"/>
         </w:numPr>
         <w:spacing w:after="60"/>
       </w:pPr>
@@ -17850,7 +20979,7 @@
         <w:pStyle w:val="ListParagraph"/>
         <w:numPr>
           <w:ilvl w:val="0"/>
-          <w:numId w:val="46"/>
+          <w:numId w:val="54"/>
         </w:numPr>
         <w:spacing w:after="60"/>
       </w:pPr>
@@ -17863,7 +20992,7 @@
         <w:pStyle w:val="ListParagraph"/>
         <w:numPr>
           <w:ilvl w:val="0"/>
-          <w:numId w:val="46"/>
+          <w:numId w:val="54"/>
         </w:numPr>
         <w:spacing w:after="60"/>
       </w:pPr>
@@ -17876,7 +21005,7 @@
         <w:pStyle w:val="ListParagraph"/>
         <w:numPr>
           <w:ilvl w:val="0"/>
-          <w:numId w:val="46"/>
+          <w:numId w:val="54"/>
         </w:numPr>
         <w:spacing w:after="60"/>
       </w:pPr>
@@ -17889,7 +21018,7 @@
         <w:pStyle w:val="ListParagraph"/>
         <w:numPr>
           <w:ilvl w:val="0"/>
-          <w:numId w:val="46"/>
+          <w:numId w:val="54"/>
         </w:numPr>
         <w:spacing w:after="60"/>
       </w:pPr>
@@ -17902,7 +21031,7 @@
         <w:pStyle w:val="ListParagraph"/>
         <w:numPr>
           <w:ilvl w:val="0"/>
-          <w:numId w:val="46"/>
+          <w:numId w:val="54"/>
         </w:numPr>
         <w:spacing w:after="60"/>
       </w:pPr>
@@ -17915,15 +21044,15 @@
         <w:pStyle w:val="Heading2"/>
       </w:pPr>
       <w:r>
-        <w:t xml:space="preserve">12.2 Arrow Tool</w:t>
-      </w:r>
-    </w:p>
-    <w:p>
-      <w:pPr>
-        <w:pStyle w:val="ListParagraph"/>
-        <w:numPr>
-          <w:ilvl w:val="0"/>
-          <w:numId w:val="47"/>
+        <w:t xml:space="preserve">13.2 Arrow Tool</w:t>
+      </w:r>
+    </w:p>
+    <w:p>
+      <w:pPr>
+        <w:pStyle w:val="ListParagraph"/>
+        <w:numPr>
+          <w:ilvl w:val="0"/>
+          <w:numId w:val="55"/>
         </w:numPr>
         <w:spacing w:after="60"/>
       </w:pPr>
@@ -17936,7 +21065,7 @@
         <w:pStyle w:val="ListParagraph"/>
         <w:numPr>
           <w:ilvl w:val="0"/>
-          <w:numId w:val="47"/>
+          <w:numId w:val="55"/>
         </w:numPr>
         <w:spacing w:after="60"/>
       </w:pPr>
@@ -17949,7 +21078,7 @@
         <w:pStyle w:val="ListParagraph"/>
         <w:numPr>
           <w:ilvl w:val="0"/>
-          <w:numId w:val="47"/>
+          <w:numId w:val="55"/>
         </w:numPr>
         <w:spacing w:after="60"/>
       </w:pPr>
@@ -17962,7 +21091,7 @@
         <w:pStyle w:val="ListParagraph"/>
         <w:numPr>
           <w:ilvl w:val="0"/>
-          <w:numId w:val="47"/>
+          <w:numId w:val="55"/>
         </w:numPr>
         <w:spacing w:after="60"/>
       </w:pPr>
@@ -17975,7 +21104,7 @@
         <w:pStyle w:val="ListParagraph"/>
         <w:numPr>
           <w:ilvl w:val="0"/>
-          <w:numId w:val="47"/>
+          <w:numId w:val="55"/>
         </w:numPr>
         <w:spacing w:after="60"/>
       </w:pPr>
@@ -17988,7 +21117,7 @@
         <w:pStyle w:val="ListParagraph"/>
         <w:numPr>
           <w:ilvl w:val="0"/>
-          <w:numId w:val="47"/>
+          <w:numId w:val="55"/>
         </w:numPr>
         <w:spacing w:after="60"/>
       </w:pPr>
@@ -18001,7 +21130,7 @@
         <w:pStyle w:val="ListParagraph"/>
         <w:numPr>
           <w:ilvl w:val="0"/>
-          <w:numId w:val="47"/>
+          <w:numId w:val="55"/>
         </w:numPr>
         <w:spacing w:after="60"/>
       </w:pPr>
@@ -18014,7 +21143,7 @@
         <w:pStyle w:val="ListParagraph"/>
         <w:numPr>
           <w:ilvl w:val="0"/>
-          <w:numId w:val="47"/>
+          <w:numId w:val="55"/>
         </w:numPr>
         <w:spacing w:after="60"/>
       </w:pPr>
@@ -18027,15 +21156,15 @@
         <w:pStyle w:val="Heading2"/>
       </w:pPr>
       <w:r>
-        <w:t xml:space="preserve">12.3 Rectangle Tool</w:t>
-      </w:r>
-    </w:p>
-    <w:p>
-      <w:pPr>
-        <w:pStyle w:val="ListParagraph"/>
-        <w:numPr>
-          <w:ilvl w:val="0"/>
-          <w:numId w:val="48"/>
+        <w:t xml:space="preserve">13.3 Rectangle Tool</w:t>
+      </w:r>
+    </w:p>
+    <w:p>
+      <w:pPr>
+        <w:pStyle w:val="ListParagraph"/>
+        <w:numPr>
+          <w:ilvl w:val="0"/>
+          <w:numId w:val="56"/>
         </w:numPr>
         <w:spacing w:after="60"/>
       </w:pPr>
@@ -18048,7 +21177,7 @@
         <w:pStyle w:val="ListParagraph"/>
         <w:numPr>
           <w:ilvl w:val="0"/>
-          <w:numId w:val="48"/>
+          <w:numId w:val="56"/>
         </w:numPr>
         <w:spacing w:after="60"/>
       </w:pPr>
@@ -18061,7 +21190,7 @@
         <w:pStyle w:val="ListParagraph"/>
         <w:numPr>
           <w:ilvl w:val="0"/>
-          <w:numId w:val="48"/>
+          <w:numId w:val="56"/>
         </w:numPr>
         <w:spacing w:after="60"/>
       </w:pPr>
@@ -18074,7 +21203,7 @@
         <w:pStyle w:val="ListParagraph"/>
         <w:numPr>
           <w:ilvl w:val="0"/>
-          <w:numId w:val="48"/>
+          <w:numId w:val="56"/>
         </w:numPr>
         <w:spacing w:after="60"/>
       </w:pPr>
@@ -18087,7 +21216,7 @@
         <w:pStyle w:val="ListParagraph"/>
         <w:numPr>
           <w:ilvl w:val="0"/>
-          <w:numId w:val="48"/>
+          <w:numId w:val="56"/>
         </w:numPr>
         <w:spacing w:after="60"/>
       </w:pPr>
@@ -18100,7 +21229,7 @@
         <w:pStyle w:val="ListParagraph"/>
         <w:numPr>
           <w:ilvl w:val="0"/>
-          <w:numId w:val="48"/>
+          <w:numId w:val="56"/>
         </w:numPr>
         <w:spacing w:after="60"/>
       </w:pPr>
@@ -18113,7 +21242,7 @@
         <w:pStyle w:val="ListParagraph"/>
         <w:numPr>
           <w:ilvl w:val="0"/>
-          <w:numId w:val="48"/>
+          <w:numId w:val="56"/>
         </w:numPr>
         <w:spacing w:after="60"/>
       </w:pPr>
@@ -18126,7 +21255,7 @@
         <w:pStyle w:val="ListParagraph"/>
         <w:numPr>
           <w:ilvl w:val="0"/>
-          <w:numId w:val="48"/>
+          <w:numId w:val="56"/>
         </w:numPr>
         <w:spacing w:after="60"/>
       </w:pPr>
@@ -18139,15 +21268,15 @@
         <w:pStyle w:val="Heading2"/>
       </w:pPr>
       <w:r>
-        <w:t xml:space="preserve">12.4 Ellipse Tool</w:t>
-      </w:r>
-    </w:p>
-    <w:p>
-      <w:pPr>
-        <w:pStyle w:val="ListParagraph"/>
-        <w:numPr>
-          <w:ilvl w:val="0"/>
-          <w:numId w:val="49"/>
+        <w:t xml:space="preserve">13.4 Ellipse Tool</w:t>
+      </w:r>
+    </w:p>
+    <w:p>
+      <w:pPr>
+        <w:pStyle w:val="ListParagraph"/>
+        <w:numPr>
+          <w:ilvl w:val="0"/>
+          <w:numId w:val="57"/>
         </w:numPr>
         <w:spacing w:after="60"/>
       </w:pPr>
@@ -18160,7 +21289,7 @@
         <w:pStyle w:val="ListParagraph"/>
         <w:numPr>
           <w:ilvl w:val="0"/>
-          <w:numId w:val="49"/>
+          <w:numId w:val="57"/>
         </w:numPr>
         <w:spacing w:after="60"/>
       </w:pPr>
@@ -18173,7 +21302,7 @@
         <w:pStyle w:val="ListParagraph"/>
         <w:numPr>
           <w:ilvl w:val="0"/>
-          <w:numId w:val="49"/>
+          <w:numId w:val="57"/>
         </w:numPr>
         <w:spacing w:after="60"/>
       </w:pPr>
@@ -18186,7 +21315,7 @@
         <w:pStyle w:val="ListParagraph"/>
         <w:numPr>
           <w:ilvl w:val="0"/>
-          <w:numId w:val="49"/>
+          <w:numId w:val="57"/>
         </w:numPr>
         <w:spacing w:after="60"/>
       </w:pPr>
@@ -18199,7 +21328,7 @@
         <w:pStyle w:val="ListParagraph"/>
         <w:numPr>
           <w:ilvl w:val="0"/>
-          <w:numId w:val="49"/>
+          <w:numId w:val="57"/>
         </w:numPr>
         <w:spacing w:after="60"/>
       </w:pPr>
@@ -18212,7 +21341,7 @@
         <w:pStyle w:val="ListParagraph"/>
         <w:numPr>
           <w:ilvl w:val="0"/>
-          <w:numId w:val="49"/>
+          <w:numId w:val="57"/>
         </w:numPr>
         <w:spacing w:after="60"/>
       </w:pPr>
@@ -18225,15 +21354,15 @@
         <w:pStyle w:val="Heading2"/>
       </w:pPr>
       <w:r>
-        <w:t xml:space="preserve">12.5 Arc Tool</w:t>
-      </w:r>
-    </w:p>
-    <w:p>
-      <w:pPr>
-        <w:pStyle w:val="ListParagraph"/>
-        <w:numPr>
-          <w:ilvl w:val="0"/>
-          <w:numId w:val="50"/>
+        <w:t xml:space="preserve">13.5 Arc Tool</w:t>
+      </w:r>
+    </w:p>
+    <w:p>
+      <w:pPr>
+        <w:pStyle w:val="ListParagraph"/>
+        <w:numPr>
+          <w:ilvl w:val="0"/>
+          <w:numId w:val="58"/>
         </w:numPr>
         <w:spacing w:after="60"/>
       </w:pPr>
@@ -18246,7 +21375,7 @@
         <w:pStyle w:val="ListParagraph"/>
         <w:numPr>
           <w:ilvl w:val="0"/>
-          <w:numId w:val="50"/>
+          <w:numId w:val="58"/>
         </w:numPr>
         <w:spacing w:after="60"/>
       </w:pPr>
@@ -18259,7 +21388,7 @@
         <w:pStyle w:val="ListParagraph"/>
         <w:numPr>
           <w:ilvl w:val="0"/>
-          <w:numId w:val="50"/>
+          <w:numId w:val="58"/>
         </w:numPr>
         <w:spacing w:after="60"/>
       </w:pPr>
@@ -18272,7 +21401,7 @@
         <w:pStyle w:val="ListParagraph"/>
         <w:numPr>
           <w:ilvl w:val="0"/>
-          <w:numId w:val="50"/>
+          <w:numId w:val="58"/>
         </w:numPr>
         <w:spacing w:after="60"/>
       </w:pPr>
@@ -18285,7 +21414,7 @@
         <w:pStyle w:val="ListParagraph"/>
         <w:numPr>
           <w:ilvl w:val="0"/>
-          <w:numId w:val="50"/>
+          <w:numId w:val="58"/>
         </w:numPr>
         <w:spacing w:after="60"/>
       </w:pPr>
@@ -18298,7 +21427,7 @@
         <w:pStyle w:val="ListParagraph"/>
         <w:numPr>
           <w:ilvl w:val="0"/>
-          <w:numId w:val="50"/>
+          <w:numId w:val="58"/>
         </w:numPr>
         <w:spacing w:after="60"/>
       </w:pPr>
@@ -18311,7 +21440,7 @@
         <w:pStyle w:val="ListParagraph"/>
         <w:numPr>
           <w:ilvl w:val="0"/>
-          <w:numId w:val="50"/>
+          <w:numId w:val="58"/>
         </w:numPr>
         <w:spacing w:after="60"/>
       </w:pPr>
@@ -18324,7 +21453,119 @@
         <w:pStyle w:val="Heading2"/>
       </w:pPr>
       <w:r>
-        <w:t xml:space="preserve">12.6 Polygon Tool</w:t>
+        <w:t xml:space="preserve">13.6 Polygon Tool</w:t>
+      </w:r>
+    </w:p>
+    <w:p>
+      <w:pPr>
+        <w:pStyle w:val="ListParagraph"/>
+        <w:numPr>
+          <w:ilvl w:val="0"/>
+          <w:numId w:val="59"/>
+        </w:numPr>
+        <w:spacing w:after="60"/>
+      </w:pPr>
+      <w:r>
+        <w:t xml:space="preserve">Freeform mode: click to place vertices, double-click to close. Minimum 3 vertices enforced.</w:t>
+      </w:r>
+    </w:p>
+    <w:p>
+      <w:pPr>
+        <w:pStyle w:val="ListParagraph"/>
+        <w:numPr>
+          <w:ilvl w:val="0"/>
+          <w:numId w:val="59"/>
+        </w:numPr>
+        <w:spacing w:after="60"/>
+      </w:pPr>
+      <w:r>
+        <w:t xml:space="preserve">Closing preview line shows the polygon shape before closing.</w:t>
+      </w:r>
+    </w:p>
+    <w:p>
+      <w:pPr>
+        <w:pStyle w:val="ListParagraph"/>
+        <w:numPr>
+          <w:ilvl w:val="0"/>
+          <w:numId w:val="59"/>
+        </w:numPr>
+        <w:spacing w:after="60"/>
+      </w:pPr>
+      <w:r>
+        <w:t xml:space="preserve">Right-click removes the last vertex during drawing.</w:t>
+      </w:r>
+    </w:p>
+    <w:p>
+      <w:pPr>
+        <w:pStyle w:val="ListParagraph"/>
+        <w:numPr>
+          <w:ilvl w:val="0"/>
+          <w:numId w:val="59"/>
+        </w:numPr>
+        <w:spacing w:after="60"/>
+      </w:pPr>
+      <w:r>
+        <w:t xml:space="preserve">Regular polygon mode: click-and-drag defines center and radius. The configured number of sides renders correctly for values 3 through 64.</w:t>
+      </w:r>
+    </w:p>
+    <w:p>
+      <w:pPr>
+        <w:pStyle w:val="ListParagraph"/>
+        <w:numPr>
+          <w:ilvl w:val="0"/>
+          <w:numId w:val="59"/>
+        </w:numPr>
+        <w:spacing w:after="60"/>
+      </w:pPr>
+      <w:r>
+        <w:t xml:space="preserve">Star mode produces correct star shapes with configurable indent ratio.</w:t>
+      </w:r>
+    </w:p>
+    <w:p>
+      <w:pPr>
+        <w:pStyle w:val="ListParagraph"/>
+        <w:numPr>
+          <w:ilvl w:val="0"/>
+          <w:numId w:val="59"/>
+        </w:numPr>
+        <w:spacing w:after="60"/>
+      </w:pPr>
+      <w:r>
+        <w:t xml:space="preserve">Point-editing mode allows vertex manipulation for freeform polygons: drag to move, double-click segment to insert, right-click to delete (minimum 3).</w:t>
+      </w:r>
+    </w:p>
+    <w:p>
+      <w:pPr>
+        <w:pStyle w:val="ListParagraph"/>
+        <w:numPr>
+          <w:ilvl w:val="0"/>
+          <w:numId w:val="59"/>
+        </w:numPr>
+        <w:spacing w:after="60"/>
+      </w:pPr>
+      <w:r>
+        <w:t xml:space="preserve">Fill and stroke render correctly for all polygon configurations.</w:t>
+      </w:r>
+    </w:p>
+    <w:p>
+      <w:pPr>
+        <w:pStyle w:val="ListParagraph"/>
+        <w:numPr>
+          <w:ilvl w:val="0"/>
+          <w:numId w:val="59"/>
+        </w:numPr>
+        <w:spacing w:after="60"/>
+      </w:pPr>
+      <w:r>
+        <w:t xml:space="preserve">Open polylines (closed=False) render as an open path.</w:t>
+      </w:r>
+    </w:p>
+    <w:p>
+      <w:pPr>
+        <w:pStyle w:val="Heading2"/>
+      </w:pPr>
+      <w:r>
+        <w:t xml:space="preserve">13.7 Freehand / Pen Tool</w:t>
       </w:r>
     </w:p>
     <w:p>
@@ -18337,7 +21578,7 @@
         <w:spacing w:after="60"/>
       </w:pPr>
       <w:r>
-        <w:t xml:space="preserve">Freeform mode: click to place vertices, double-click to close. Minimum 3 vertices enforced.</w:t>
+        <w:t xml:space="preserve">Click-and-drag draws a freehand stroke that follows the mouse path with real-time visual feedback.</w:t>
       </w:r>
     </w:p>
     <w:p>
@@ -18350,7 +21591,7 @@
         <w:spacing w:after="60"/>
       </w:pPr>
       <w:r>
-        <w:t xml:space="preserve">Closing preview line shows the polygon shape before closing.</w:t>
+        <w:t xml:space="preserve">Path smoothing produces visibly smoother strokes at higher smoothing values. At 0% the stroke closely matches the raw mouse path. At 100% the stroke is noticeably smoothed.</w:t>
       </w:r>
     </w:p>
     <w:p>
@@ -18363,7 +21604,7 @@
         <w:spacing w:after="60"/>
       </w:pPr>
       <w:r>
-        <w:t xml:space="preserve">Right-click removes the last vertex during drawing.</w:t>
+        <w:t xml:space="preserve">Smoothing slider in Tool Options Bar adjusts the smoothing level. Changing the slider on a selected FreehandItem re-smooths non-destructively from the original raw points.</w:t>
       </w:r>
     </w:p>
     <w:p>
@@ -18376,7 +21617,7 @@
         <w:spacing w:after="60"/>
       </w:pPr>
       <w:r>
-        <w:t xml:space="preserve">Regular polygon mode: click-and-drag defines center and radius. The configured number of sides renders correctly for values 3 through 64.</w:t>
+        <w:t xml:space="preserve">Shift during drawing constrains to straight horizontal, vertical, or 45-degree segments.</w:t>
       </w:r>
     </w:p>
     <w:p>
@@ -18389,7 +21630,7 @@
         <w:spacing w:after="60"/>
       </w:pPr>
       <w:r>
-        <w:t xml:space="preserve">Star mode produces correct star shapes with configurable indent ratio.</w:t>
+        <w:t xml:space="preserve">Strokes shorter than 2px (accidental clicks) are discarded.</w:t>
       </w:r>
     </w:p>
     <w:p>
@@ -18402,7 +21643,7 @@
         <w:spacing w:after="60"/>
       </w:pPr>
       <w:r>
-        <w:t xml:space="preserve">Point-editing mode allows vertex manipulation for freeform polygons: drag to move, double-click segment to insert, right-click to delete (minimum 3).</w:t>
+        <w:t xml:space="preserve">Close Path toggle correctly closes the path on release and enables fill.</w:t>
       </w:r>
     </w:p>
     <w:p>
@@ -18415,7 +21656,7 @@
         <w:spacing w:after="60"/>
       </w:pPr>
       <w:r>
-        <w:t xml:space="preserve">Fill and stroke render correctly for all polygon configurations.</w:t>
+        <w:t xml:space="preserve">Point-editing mode (double-click) displays on-curve and off-curve Bezier control points. Dragging adjusts the path. Alt+drag creates corners. Double-click segment inserts a point. Right-click deletes a point (minimum 2).</w:t>
       </w:r>
     </w:p>
     <w:p>
@@ -18428,7 +21669,33 @@
         <w:spacing w:after="60"/>
       </w:pPr>
       <w:r>
-        <w:t xml:space="preserve">Open polylines (closed=False) render as an open path.</w:t>
+        <w:t xml:space="preserve">Stroke properties (color, width, style, cap, join) render correctly on freehand paths.</w:t>
+      </w:r>
+    </w:p>
+    <w:p>
+      <w:pPr>
+        <w:pStyle w:val="ListParagraph"/>
+        <w:numPr>
+          <w:ilvl w:val="0"/>
+          <w:numId w:val="51"/>
+        </w:numPr>
+        <w:spacing w:after="60"/>
+      </w:pPr>
+      <w:r>
+        <w:t xml:space="preserve">Shadow renders correctly when enabled.</w:t>
+      </w:r>
+    </w:p>
+    <w:p>
+      <w:pPr>
+        <w:pStyle w:val="ListParagraph"/>
+        <w:numPr>
+          <w:ilvl w:val="0"/>
+          <w:numId w:val="51"/>
+        </w:numPr>
+        <w:spacing w:after="60"/>
+      </w:pPr>
+      <w:r>
+        <w:t xml:space="preserve">Performance: real-time drawing maintains 60 FPS for strokes up to 5000 raw points. Path smoothing completes within 50ms on release.</w:t>
       </w:r>
     </w:p>
     <w:p>
@@ -18436,15 +21703,15 @@
         <w:pStyle w:val="Heading2"/>
       </w:pPr>
       <w:r>
-        <w:t xml:space="preserve">12.7 Shared Behavior</w:t>
-      </w:r>
-    </w:p>
-    <w:p>
-      <w:pPr>
-        <w:pStyle w:val="ListParagraph"/>
-        <w:numPr>
-          <w:ilvl w:val="0"/>
-          <w:numId w:val="52"/>
+        <w:t xml:space="preserve">13.8 Shared Behavior</w:t>
+      </w:r>
+    </w:p>
+    <w:p>
+      <w:pPr>
+        <w:pStyle w:val="ListParagraph"/>
+        <w:numPr>
+          <w:ilvl w:val="0"/>
+          <w:numId w:val="60"/>
         </w:numPr>
         <w:spacing w:after="60"/>
       </w:pPr>
@@ -18457,7 +21724,7 @@
         <w:pStyle w:val="ListParagraph"/>
         <w:numPr>
           <w:ilvl w:val="0"/>
-          <w:numId w:val="52"/>
+          <w:numId w:val="60"/>
         </w:numPr>
         <w:spacing w:after="60"/>
       </w:pPr>
@@ -18470,7 +21737,7 @@
         <w:pStyle w:val="ListParagraph"/>
         <w:numPr>
           <w:ilvl w:val="0"/>
-          <w:numId w:val="52"/>
+          <w:numId w:val="60"/>
         </w:numPr>
         <w:spacing w:after="60"/>
       </w:pPr>
@@ -18483,7 +21750,7 @@
         <w:pStyle w:val="ListParagraph"/>
         <w:numPr>
           <w:ilvl w:val="0"/>
-          <w:numId w:val="52"/>
+          <w:numId w:val="60"/>
         </w:numPr>
         <w:spacing w:after="60"/>
       </w:pPr>
@@ -18496,7 +21763,7 @@
         <w:pStyle w:val="ListParagraph"/>
         <w:numPr>
           <w:ilvl w:val="0"/>
-          <w:numId w:val="52"/>
+          <w:numId w:val="60"/>
         </w:numPr>
         <w:spacing w:after="60"/>
       </w:pPr>
@@ -18509,7 +21776,7 @@
         <w:pStyle w:val="ListParagraph"/>
         <w:numPr>
           <w:ilvl w:val="0"/>
-          <w:numId w:val="52"/>
+          <w:numId w:val="60"/>
         </w:numPr>
         <w:spacing w:after="60"/>
       </w:pPr>
@@ -18522,7 +21789,7 @@
         <w:pStyle w:val="ListParagraph"/>
         <w:numPr>
           <w:ilvl w:val="0"/>
-          <w:numId w:val="52"/>
+          <w:numId w:val="60"/>
         </w:numPr>
         <w:spacing w:after="60"/>
       </w:pPr>
@@ -18535,7 +21802,7 @@
         <w:pStyle w:val="ListParagraph"/>
         <w:numPr>
           <w:ilvl w:val="0"/>
-          <w:numId w:val="52"/>
+          <w:numId w:val="60"/>
         </w:numPr>
         <w:spacing w:after="60"/>
       </w:pPr>
@@ -18548,7 +21815,7 @@
         <w:pStyle w:val="ListParagraph"/>
         <w:numPr>
           <w:ilvl w:val="0"/>
-          <w:numId w:val="52"/>
+          <w:numId w:val="60"/>
         </w:numPr>
         <w:spacing w:after="60"/>
       </w:pPr>
@@ -18561,7 +21828,7 @@
         <w:pStyle w:val="ListParagraph"/>
         <w:numPr>
           <w:ilvl w:val="0"/>
-          <w:numId w:val="52"/>
+          <w:numId w:val="60"/>
         </w:numPr>
         <w:spacing w:after="60"/>
       </w:pPr>
@@ -20355,42 +23622,90 @@
     </w:lvlOverride>
   </w:num>
   <w:num w:numId="46">
+    <w:abstractNumId w:val="42"/>
+    <w:lvlOverride w:ilvl="0">
+      <w:startOverride w:val="1"/>
+    </w:lvlOverride>
+  </w:num>
+  <w:num w:numId="47">
+    <w:abstractNumId w:val="43"/>
+    <w:lvlOverride w:ilvl="0">
+      <w:startOverride w:val="1"/>
+    </w:lvlOverride>
+  </w:num>
+  <w:num w:numId="48">
+    <w:abstractNumId w:val="44"/>
+    <w:lvlOverride w:ilvl="0">
+      <w:startOverride w:val="1"/>
+    </w:lvlOverride>
+  </w:num>
+  <w:num w:numId="49">
+    <w:abstractNumId w:val="45"/>
+    <w:lvlOverride w:ilvl="0">
+      <w:startOverride w:val="1"/>
+    </w:lvlOverride>
+  </w:num>
+  <w:num w:numId="50">
+    <w:abstractNumId w:val="46"/>
+    <w:lvlOverride w:ilvl="0">
+      <w:startOverride w:val="1"/>
+    </w:lvlOverride>
+  </w:num>
+  <w:num w:numId="51">
+    <w:abstractNumId w:val="93"/>
+    <w:lvlOverride w:ilvl="0">
+      <w:startOverride w:val="1"/>
+    </w:lvlOverride>
+  </w:num>
+  <w:num w:numId="52">
+    <w:abstractNumId w:val="47"/>
+    <w:lvlOverride w:ilvl="0">
+      <w:startOverride w:val="1"/>
+    </w:lvlOverride>
+  </w:num>
+  <w:num w:numId="53">
+    <w:abstractNumId w:val="48"/>
+    <w:lvlOverride w:ilvl="0">
+      <w:startOverride w:val="1"/>
+    </w:lvlOverride>
+  </w:num>
+  <w:num w:numId="54">
     <w:abstractNumId w:val="86"/>
     <w:lvlOverride w:ilvl="0">
       <w:startOverride w:val="1"/>
     </w:lvlOverride>
   </w:num>
-  <w:num w:numId="47">
+  <w:num w:numId="55">
     <w:abstractNumId w:val="87"/>
     <w:lvlOverride w:ilvl="0">
       <w:startOverride w:val="1"/>
     </w:lvlOverride>
   </w:num>
-  <w:num w:numId="48">
+  <w:num w:numId="56">
     <w:abstractNumId w:val="88"/>
     <w:lvlOverride w:ilvl="0">
       <w:startOverride w:val="1"/>
     </w:lvlOverride>
   </w:num>
-  <w:num w:numId="49">
+  <w:num w:numId="57">
     <w:abstractNumId w:val="89"/>
     <w:lvlOverride w:ilvl="0">
       <w:startOverride w:val="1"/>
     </w:lvlOverride>
   </w:num>
-  <w:num w:numId="50">
+  <w:num w:numId="58">
     <w:abstractNumId w:val="90"/>
     <w:lvlOverride w:ilvl="0">
       <w:startOverride w:val="1"/>
     </w:lvlOverride>
   </w:num>
-  <w:num w:numId="51">
+  <w:num w:numId="59">
     <w:abstractNumId w:val="91"/>
     <w:lvlOverride w:ilvl="0">
       <w:startOverride w:val="1"/>
     </w:lvlOverride>
   </w:num>
-  <w:num w:numId="52">
+  <w:num w:numId="60">
     <w:abstractNumId w:val="92"/>
     <w:lvlOverride w:ilvl="0">
       <w:startOverride w:val="1"/>

</xml_diff>